<commit_message>
wymagania funkcjonalne i niefunkcjonalne
</commit_message>
<xml_diff>
--- a/dokumentacja/system_rezerwacji_sal_dokumentacja.docx
+++ b/dokumentacja/system_rezerwacji_sal_dokumentacja.docx
@@ -235,15 +235,10 @@
         <w:pStyle w:val="Nagwek1"/>
         <w:jc w:val="center"/>
       </w:pPr>
-      <w:bookmarkStart w:id="0" w:name="_Toc54634220"/>
+      <w:bookmarkStart w:id="0" w:name="_Toc54734428"/>
       <w:r>
         <w:lastRenderedPageBreak/>
-        <w:t>Metryka dok</w:t>
-      </w:r>
-      <w:bookmarkStart w:id="1" w:name="_GoBack"/>
-      <w:bookmarkEnd w:id="1"/>
-      <w:r>
-        <w:t>umentu</w:t>
+        <w:t>Metryka dokumentu</w:t>
       </w:r>
       <w:bookmarkEnd w:id="0"/>
     </w:p>
@@ -497,6 +492,127 @@
                 <w:lang w:bidi="en-US"/>
               </w:rPr>
             </w:pPr>
+            <w:r>
+              <w:rPr>
+                <w:sz w:val="28"/>
+                <w:szCs w:val="28"/>
+                <w:lang w:bidi="en-US"/>
+              </w:rPr>
+              <w:t>27.10.20</w:t>
+            </w:r>
+          </w:p>
+        </w:tc>
+        <w:tc>
+          <w:tcPr>
+            <w:tcW w:w="2198" w:type="dxa"/>
+          </w:tcPr>
+          <w:p>
+            <w:pPr>
+              <w:jc w:val="center"/>
+              <w:rPr>
+                <w:sz w:val="28"/>
+                <w:szCs w:val="28"/>
+                <w:lang w:bidi="en-US"/>
+              </w:rPr>
+            </w:pPr>
+            <w:r>
+              <w:rPr>
+                <w:sz w:val="28"/>
+                <w:szCs w:val="28"/>
+                <w:lang w:bidi="en-US"/>
+              </w:rPr>
+              <w:t>Jakub Janik</w:t>
+            </w:r>
+          </w:p>
+        </w:tc>
+        <w:tc>
+          <w:tcPr>
+            <w:tcW w:w="1699" w:type="dxa"/>
+          </w:tcPr>
+          <w:p>
+            <w:pPr>
+              <w:jc w:val="center"/>
+              <w:rPr>
+                <w:sz w:val="28"/>
+                <w:szCs w:val="28"/>
+                <w:lang w:bidi="en-US"/>
+              </w:rPr>
+            </w:pPr>
+            <w:r>
+              <w:rPr>
+                <w:sz w:val="28"/>
+                <w:szCs w:val="28"/>
+                <w:lang w:bidi="en-US"/>
+              </w:rPr>
+              <w:t>1.1</w:t>
+            </w:r>
+          </w:p>
+        </w:tc>
+        <w:tc>
+          <w:tcPr>
+            <w:tcW w:w="3935" w:type="dxa"/>
+          </w:tcPr>
+          <w:p>
+            <w:pPr>
+              <w:jc w:val="center"/>
+              <w:rPr>
+                <w:sz w:val="28"/>
+                <w:szCs w:val="28"/>
+                <w:lang w:bidi="en-US"/>
+              </w:rPr>
+            </w:pPr>
+            <w:r>
+              <w:rPr>
+                <w:sz w:val="28"/>
+                <w:szCs w:val="28"/>
+                <w:lang w:bidi="en-US"/>
+              </w:rPr>
+              <w:t>Wymagania funkcjonalne</w:t>
+            </w:r>
+            <w:r>
+              <w:rPr>
+                <w:sz w:val="28"/>
+                <w:szCs w:val="28"/>
+                <w:lang w:bidi="en-US"/>
+              </w:rPr>
+              <w:t xml:space="preserve"> oraz</w:t>
+            </w:r>
+            <w:r>
+              <w:rPr>
+                <w:sz w:val="28"/>
+                <w:szCs w:val="28"/>
+                <w:lang w:bidi="en-US"/>
+              </w:rPr>
+              <w:t xml:space="preserve"> niefunkcjonaln</w:t>
+            </w:r>
+            <w:r>
+              <w:rPr>
+                <w:sz w:val="28"/>
+                <w:szCs w:val="28"/>
+                <w:lang w:bidi="en-US"/>
+              </w:rPr>
+              <w:t>e</w:t>
+            </w:r>
+          </w:p>
+        </w:tc>
+      </w:tr>
+      <w:tr>
+        <w:trPr>
+          <w:trHeight w:val="409"/>
+        </w:trPr>
+        <w:tc>
+          <w:tcPr>
+            <w:tcW w:w="2611" w:type="dxa"/>
+          </w:tcPr>
+          <w:p>
+            <w:pPr>
+              <w:jc w:val="center"/>
+              <w:rPr>
+                <w:sz w:val="28"/>
+                <w:szCs w:val="28"/>
+                <w:lang w:bidi="en-US"/>
+              </w:rPr>
+            </w:pPr>
           </w:p>
         </w:tc>
         <w:tc>
@@ -610,71 +726,6 @@
           </w:p>
         </w:tc>
       </w:tr>
-      <w:tr>
-        <w:trPr>
-          <w:trHeight w:val="409"/>
-        </w:trPr>
-        <w:tc>
-          <w:tcPr>
-            <w:tcW w:w="2611" w:type="dxa"/>
-          </w:tcPr>
-          <w:p>
-            <w:pPr>
-              <w:jc w:val="center"/>
-              <w:rPr>
-                <w:sz w:val="28"/>
-                <w:szCs w:val="28"/>
-                <w:lang w:bidi="en-US"/>
-              </w:rPr>
-            </w:pPr>
-          </w:p>
-        </w:tc>
-        <w:tc>
-          <w:tcPr>
-            <w:tcW w:w="2198" w:type="dxa"/>
-          </w:tcPr>
-          <w:p>
-            <w:pPr>
-              <w:jc w:val="center"/>
-              <w:rPr>
-                <w:sz w:val="28"/>
-                <w:szCs w:val="28"/>
-                <w:lang w:bidi="en-US"/>
-              </w:rPr>
-            </w:pPr>
-          </w:p>
-        </w:tc>
-        <w:tc>
-          <w:tcPr>
-            <w:tcW w:w="1699" w:type="dxa"/>
-          </w:tcPr>
-          <w:p>
-            <w:pPr>
-              <w:jc w:val="center"/>
-              <w:rPr>
-                <w:sz w:val="28"/>
-                <w:szCs w:val="28"/>
-                <w:lang w:bidi="en-US"/>
-              </w:rPr>
-            </w:pPr>
-          </w:p>
-        </w:tc>
-        <w:tc>
-          <w:tcPr>
-            <w:tcW w:w="3935" w:type="dxa"/>
-          </w:tcPr>
-          <w:p>
-            <w:pPr>
-              <w:jc w:val="center"/>
-              <w:rPr>
-                <w:sz w:val="28"/>
-                <w:szCs w:val="28"/>
-                <w:lang w:bidi="en-US"/>
-              </w:rPr>
-            </w:pPr>
-          </w:p>
-        </w:tc>
-      </w:tr>
     </w:tbl>
     <w:p>
       <w:pPr>
@@ -862,11 +913,11 @@
         <w:pStyle w:val="Nagwek1"/>
         <w:jc w:val="center"/>
       </w:pPr>
-      <w:bookmarkStart w:id="2" w:name="_Toc54634221"/>
+      <w:bookmarkStart w:id="1" w:name="_Toc54734429"/>
       <w:r>
         <w:t>Przedmowa</w:t>
       </w:r>
-      <w:bookmarkEnd w:id="2"/>
+      <w:bookmarkEnd w:id="1"/>
     </w:p>
     <w:p>
       <w:pPr>
@@ -877,16 +928,37 @@
     </w:p>
     <w:p>
       <w:pPr>
-        <w:jc w:val="center"/>
-        <w:rPr>
+        <w:rPr>
+          <w:sz w:val="26"/>
+          <w:szCs w:val="26"/>
           <w:lang w:bidi="en-US"/>
         </w:rPr>
       </w:pPr>
       <w:r>
         <w:rPr>
+          <w:sz w:val="26"/>
+          <w:szCs w:val="26"/>
           <w:lang w:bidi="en-US"/>
         </w:rPr>
-        <w:t>….</w:t>
+        <w:t xml:space="preserve">Celem niniejszego dokumentu jest przedstawienie oraz opisanie wymagań funkcjonalnych oraz niefunkcjonalnych potrzebnych do utworzenia systemu rezerwacji </w:t>
+      </w:r>
+      <w:proofErr w:type="spellStart"/>
+      <w:r>
+        <w:rPr>
+          <w:sz w:val="26"/>
+          <w:szCs w:val="26"/>
+          <w:lang w:bidi="en-US"/>
+        </w:rPr>
+        <w:t>sal</w:t>
+      </w:r>
+      <w:proofErr w:type="spellEnd"/>
+      <w:r>
+        <w:rPr>
+          <w:sz w:val="26"/>
+          <w:szCs w:val="26"/>
+          <w:lang w:bidi="en-US"/>
+        </w:rPr>
+        <w:t>. Dokument zawiera informacje, które będą potrzebne w późniejszej pracy nad projektem oraz do jego finalnego ukończenia.</w:t>
       </w:r>
     </w:p>
     <w:p>
@@ -894,11 +966,11 @@
         <w:pStyle w:val="Nagwek1"/>
         <w:jc w:val="center"/>
       </w:pPr>
-      <w:bookmarkStart w:id="3" w:name="_Toc54634222"/>
+      <w:bookmarkStart w:id="2" w:name="_Toc54734430"/>
       <w:r>
         <w:t>Spis treści</w:t>
       </w:r>
-      <w:bookmarkEnd w:id="3"/>
+      <w:bookmarkEnd w:id="2"/>
     </w:p>
     <w:sdt>
       <w:sdtPr>
@@ -916,6 +988,7 @@
           <w:docPartUnique/>
         </w:docPartObj>
       </w:sdtPr>
+      <w:sdtEndPr/>
       <w:sdtContent>
         <w:p>
           <w:pPr>
@@ -942,7 +1015,7 @@
           <w:r>
             <w:fldChar w:fldCharType="separate"/>
           </w:r>
-          <w:hyperlink w:anchor="_Toc54634220" w:history="1">
+          <w:hyperlink w:anchor="_Toc54734428" w:history="1">
             <w:r>
               <w:rPr>
                 <w:rStyle w:val="Hipercze"/>
@@ -970,7 +1043,7 @@
                 <w:noProof/>
                 <w:webHidden/>
               </w:rPr>
-              <w:instrText xml:space="preserve"> PAGEREF _Toc54634220 \h </w:instrText>
+              <w:instrText xml:space="preserve"> PAGEREF _Toc54734428 \h </w:instrText>
             </w:r>
             <w:r>
               <w:rPr>
@@ -1012,7 +1085,7 @@
               <w:lang w:eastAsia="pl-PL"/>
             </w:rPr>
           </w:pPr>
-          <w:hyperlink w:anchor="_Toc54634221" w:history="1">
+          <w:hyperlink w:anchor="_Toc54734429" w:history="1">
             <w:r>
               <w:rPr>
                 <w:rStyle w:val="Hipercze"/>
@@ -1040,7 +1113,7 @@
                 <w:noProof/>
                 <w:webHidden/>
               </w:rPr>
-              <w:instrText xml:space="preserve"> PAGEREF _Toc54634221 \h </w:instrText>
+              <w:instrText xml:space="preserve"> PAGEREF _Toc54734429 \h </w:instrText>
             </w:r>
             <w:r>
               <w:rPr>
@@ -1082,7 +1155,7 @@
               <w:lang w:eastAsia="pl-PL"/>
             </w:rPr>
           </w:pPr>
-          <w:hyperlink w:anchor="_Toc54634222" w:history="1">
+          <w:hyperlink w:anchor="_Toc54734430" w:history="1">
             <w:r>
               <w:rPr>
                 <w:rStyle w:val="Hipercze"/>
@@ -1110,7 +1183,7 @@
                 <w:noProof/>
                 <w:webHidden/>
               </w:rPr>
-              <w:instrText xml:space="preserve"> PAGEREF _Toc54634222 \h </w:instrText>
+              <w:instrText xml:space="preserve"> PAGEREF _Toc54734430 \h </w:instrText>
             </w:r>
             <w:r>
               <w:rPr>
@@ -1153,11 +1226,13 @@
               <w:lang w:eastAsia="pl-PL"/>
             </w:rPr>
           </w:pPr>
-          <w:hyperlink w:anchor="_Toc54634223" w:history="1">
+          <w:hyperlink w:anchor="_Toc54734431" w:history="1">
             <w:r>
               <w:rPr>
                 <w:rStyle w:val="Hipercze"/>
-                <w:noProof/>
+                <w:smallCaps/>
+                <w:noProof/>
+                <w:spacing w:val="5"/>
                 <w:lang w:bidi="en-US"/>
               </w:rPr>
               <w:t>1.</w:t>
@@ -1172,7 +1247,9 @@
             <w:r>
               <w:rPr>
                 <w:rStyle w:val="Hipercze"/>
-                <w:noProof/>
+                <w:smallCaps/>
+                <w:noProof/>
+                <w:spacing w:val="5"/>
                 <w:lang w:bidi="en-US"/>
               </w:rPr>
               <w:t>Wprowadzenie</w:t>
@@ -1196,7 +1273,7 @@
                 <w:noProof/>
                 <w:webHidden/>
               </w:rPr>
-              <w:instrText xml:space="preserve"> PAGEREF _Toc54634223 \h </w:instrText>
+              <w:instrText xml:space="preserve"> PAGEREF _Toc54734431 \h </w:instrText>
             </w:r>
             <w:r>
               <w:rPr>
@@ -1239,11 +1316,13 @@
               <w:lang w:eastAsia="pl-PL"/>
             </w:rPr>
           </w:pPr>
-          <w:hyperlink w:anchor="_Toc54634224" w:history="1">
+          <w:hyperlink w:anchor="_Toc54734432" w:history="1">
             <w:r>
               <w:rPr>
                 <w:rStyle w:val="Hipercze"/>
-                <w:noProof/>
+                <w:smallCaps/>
+                <w:noProof/>
+                <w:spacing w:val="5"/>
                 <w:lang w:bidi="en-US"/>
               </w:rPr>
               <w:t>1.1.</w:t>
@@ -1258,7 +1337,9 @@
             <w:r>
               <w:rPr>
                 <w:rStyle w:val="Hipercze"/>
-                <w:noProof/>
+                <w:smallCaps/>
+                <w:noProof/>
+                <w:spacing w:val="5"/>
                 <w:lang w:bidi="en-US"/>
               </w:rPr>
               <w:t>Cel dokumentu</w:t>
@@ -1282,7 +1363,7 @@
                 <w:noProof/>
                 <w:webHidden/>
               </w:rPr>
-              <w:instrText xml:space="preserve"> PAGEREF _Toc54634224 \h </w:instrText>
+              <w:instrText xml:space="preserve"> PAGEREF _Toc54734432 \h </w:instrText>
             </w:r>
             <w:r>
               <w:rPr>
@@ -1325,11 +1406,13 @@
               <w:lang w:eastAsia="pl-PL"/>
             </w:rPr>
           </w:pPr>
-          <w:hyperlink w:anchor="_Toc54634225" w:history="1">
+          <w:hyperlink w:anchor="_Toc54734433" w:history="1">
             <w:r>
               <w:rPr>
                 <w:rStyle w:val="Hipercze"/>
-                <w:noProof/>
+                <w:smallCaps/>
+                <w:noProof/>
+                <w:spacing w:val="5"/>
                 <w:lang w:bidi="en-US"/>
               </w:rPr>
               <w:t>1.2.</w:t>
@@ -1344,7 +1427,9 @@
             <w:r>
               <w:rPr>
                 <w:rStyle w:val="Hipercze"/>
-                <w:noProof/>
+                <w:smallCaps/>
+                <w:noProof/>
+                <w:spacing w:val="5"/>
                 <w:lang w:bidi="en-US"/>
               </w:rPr>
               <w:t>Zakres</w:t>
@@ -1368,7 +1453,7 @@
                 <w:noProof/>
                 <w:webHidden/>
               </w:rPr>
-              <w:instrText xml:space="preserve"> PAGEREF _Toc54634225 \h </w:instrText>
+              <w:instrText xml:space="preserve"> PAGEREF _Toc54734433 \h </w:instrText>
             </w:r>
             <w:r>
               <w:rPr>
@@ -1411,11 +1496,13 @@
               <w:lang w:eastAsia="pl-PL"/>
             </w:rPr>
           </w:pPr>
-          <w:hyperlink w:anchor="_Toc54634226" w:history="1">
+          <w:hyperlink w:anchor="_Toc54734434" w:history="1">
             <w:r>
               <w:rPr>
                 <w:rStyle w:val="Hipercze"/>
-                <w:noProof/>
+                <w:smallCaps/>
+                <w:noProof/>
+                <w:spacing w:val="5"/>
                 <w:lang w:bidi="en-US"/>
               </w:rPr>
               <w:t>1.3.</w:t>
@@ -1430,7 +1517,9 @@
             <w:r>
               <w:rPr>
                 <w:rStyle w:val="Hipercze"/>
-                <w:noProof/>
+                <w:smallCaps/>
+                <w:noProof/>
+                <w:spacing w:val="5"/>
                 <w:lang w:bidi="en-US"/>
               </w:rPr>
               <w:t>Definicje, akronimy i skróty</w:t>
@@ -1454,7 +1543,7 @@
                 <w:noProof/>
                 <w:webHidden/>
               </w:rPr>
-              <w:instrText xml:space="preserve"> PAGEREF _Toc54634226 \h </w:instrText>
+              <w:instrText xml:space="preserve"> PAGEREF _Toc54734434 \h </w:instrText>
             </w:r>
             <w:r>
               <w:rPr>
@@ -1497,11 +1586,13 @@
               <w:lang w:eastAsia="pl-PL"/>
             </w:rPr>
           </w:pPr>
-          <w:hyperlink w:anchor="_Toc54634227" w:history="1">
+          <w:hyperlink w:anchor="_Toc54734435" w:history="1">
             <w:r>
               <w:rPr>
                 <w:rStyle w:val="Hipercze"/>
-                <w:noProof/>
+                <w:smallCaps/>
+                <w:noProof/>
+                <w:spacing w:val="5"/>
                 <w:lang w:bidi="en-US"/>
               </w:rPr>
               <w:t>1.4.</w:t>
@@ -1516,7 +1607,9 @@
             <w:r>
               <w:rPr>
                 <w:rStyle w:val="Hipercze"/>
-                <w:noProof/>
+                <w:smallCaps/>
+                <w:noProof/>
+                <w:spacing w:val="5"/>
                 <w:lang w:bidi="en-US"/>
               </w:rPr>
               <w:t>Odwołania</w:t>
@@ -1540,7 +1633,7 @@
                 <w:noProof/>
                 <w:webHidden/>
               </w:rPr>
-              <w:instrText xml:space="preserve"> PAGEREF _Toc54634227 \h </w:instrText>
+              <w:instrText xml:space="preserve"> PAGEREF _Toc54734435 \h </w:instrText>
             </w:r>
             <w:r>
               <w:rPr>
@@ -1583,11 +1676,13 @@
               <w:lang w:eastAsia="pl-PL"/>
             </w:rPr>
           </w:pPr>
-          <w:hyperlink w:anchor="_Toc54634228" w:history="1">
+          <w:hyperlink w:anchor="_Toc54734436" w:history="1">
             <w:r>
               <w:rPr>
                 <w:rStyle w:val="Hipercze"/>
-                <w:noProof/>
+                <w:smallCaps/>
+                <w:noProof/>
+                <w:spacing w:val="5"/>
                 <w:lang w:bidi="en-US"/>
               </w:rPr>
               <w:t>1.5.</w:t>
@@ -1602,7 +1697,9 @@
             <w:r>
               <w:rPr>
                 <w:rStyle w:val="Hipercze"/>
-                <w:noProof/>
+                <w:smallCaps/>
+                <w:noProof/>
+                <w:spacing w:val="5"/>
                 <w:lang w:bidi="en-US"/>
               </w:rPr>
               <w:t>Przegląd zawartości</w:t>
@@ -1626,7 +1723,7 @@
                 <w:noProof/>
                 <w:webHidden/>
               </w:rPr>
-              <w:instrText xml:space="preserve"> PAGEREF _Toc54634228 \h </w:instrText>
+              <w:instrText xml:space="preserve"> PAGEREF _Toc54734436 \h </w:instrText>
             </w:r>
             <w:r>
               <w:rPr>
@@ -1669,11 +1766,13 @@
               <w:lang w:eastAsia="pl-PL"/>
             </w:rPr>
           </w:pPr>
-          <w:hyperlink w:anchor="_Toc54634229" w:history="1">
+          <w:hyperlink w:anchor="_Toc54734437" w:history="1">
             <w:r>
               <w:rPr>
                 <w:rStyle w:val="Hipercze"/>
-                <w:noProof/>
+                <w:smallCaps/>
+                <w:noProof/>
+                <w:spacing w:val="5"/>
                 <w:lang w:bidi="en-US"/>
               </w:rPr>
               <w:t>2.</w:t>
@@ -1688,7 +1787,9 @@
             <w:r>
               <w:rPr>
                 <w:rStyle w:val="Hipercze"/>
-                <w:noProof/>
+                <w:smallCaps/>
+                <w:noProof/>
+                <w:spacing w:val="5"/>
                 <w:lang w:bidi="en-US"/>
               </w:rPr>
               <w:t>Ogólny opis systemu</w:t>
@@ -1712,7 +1813,7 @@
                 <w:noProof/>
                 <w:webHidden/>
               </w:rPr>
-              <w:instrText xml:space="preserve"> PAGEREF _Toc54634229 \h </w:instrText>
+              <w:instrText xml:space="preserve"> PAGEREF _Toc54734437 \h </w:instrText>
             </w:r>
             <w:r>
               <w:rPr>
@@ -1755,11 +1856,13 @@
               <w:lang w:eastAsia="pl-PL"/>
             </w:rPr>
           </w:pPr>
-          <w:hyperlink w:anchor="_Toc54634230" w:history="1">
+          <w:hyperlink w:anchor="_Toc54734438" w:history="1">
             <w:r>
               <w:rPr>
                 <w:rStyle w:val="Hipercze"/>
-                <w:noProof/>
+                <w:smallCaps/>
+                <w:noProof/>
+                <w:spacing w:val="5"/>
                 <w:lang w:bidi="en-US"/>
               </w:rPr>
               <w:t>2.1.</w:t>
@@ -1774,7 +1877,9 @@
             <w:r>
               <w:rPr>
                 <w:rStyle w:val="Hipercze"/>
-                <w:noProof/>
+                <w:smallCaps/>
+                <w:noProof/>
+                <w:spacing w:val="5"/>
                 <w:lang w:bidi="en-US"/>
               </w:rPr>
               <w:t>Perspektywa produktu – ogólny opis projektu, podstawowe cechy i funkcje</w:t>
@@ -1798,7 +1903,7 @@
                 <w:noProof/>
                 <w:webHidden/>
               </w:rPr>
-              <w:instrText xml:space="preserve"> PAGEREF _Toc54634230 \h </w:instrText>
+              <w:instrText xml:space="preserve"> PAGEREF _Toc54734438 \h </w:instrText>
             </w:r>
             <w:r>
               <w:rPr>
@@ -1841,11 +1946,13 @@
               <w:lang w:eastAsia="pl-PL"/>
             </w:rPr>
           </w:pPr>
-          <w:hyperlink w:anchor="_Toc54634231" w:history="1">
+          <w:hyperlink w:anchor="_Toc54734439" w:history="1">
             <w:r>
               <w:rPr>
                 <w:rStyle w:val="Hipercze"/>
-                <w:noProof/>
+                <w:smallCaps/>
+                <w:noProof/>
+                <w:spacing w:val="5"/>
                 <w:lang w:bidi="en-US"/>
               </w:rPr>
               <w:t>2.2.</w:t>
@@ -1860,7 +1967,9 @@
             <w:r>
               <w:rPr>
                 <w:rStyle w:val="Hipercze"/>
-                <w:noProof/>
+                <w:smallCaps/>
+                <w:noProof/>
+                <w:spacing w:val="5"/>
                 <w:lang w:bidi="en-US"/>
               </w:rPr>
               <w:t>Funkcje projektu</w:t>
@@ -1884,7 +1993,7 @@
                 <w:noProof/>
                 <w:webHidden/>
               </w:rPr>
-              <w:instrText xml:space="preserve"> PAGEREF _Toc54634231 \h </w:instrText>
+              <w:instrText xml:space="preserve"> PAGEREF _Toc54734439 \h </w:instrText>
             </w:r>
             <w:r>
               <w:rPr>
@@ -1927,11 +2036,13 @@
               <w:lang w:eastAsia="pl-PL"/>
             </w:rPr>
           </w:pPr>
-          <w:hyperlink w:anchor="_Toc54634232" w:history="1">
+          <w:hyperlink w:anchor="_Toc54734440" w:history="1">
             <w:r>
               <w:rPr>
                 <w:rStyle w:val="Hipercze"/>
-                <w:noProof/>
+                <w:smallCaps/>
+                <w:noProof/>
+                <w:spacing w:val="5"/>
                 <w:lang w:bidi="en-US"/>
               </w:rPr>
               <w:t>2.3.</w:t>
@@ -1946,7 +2057,9 @@
             <w:r>
               <w:rPr>
                 <w:rStyle w:val="Hipercze"/>
-                <w:noProof/>
+                <w:smallCaps/>
+                <w:noProof/>
+                <w:spacing w:val="5"/>
                 <w:lang w:bidi="en-US"/>
               </w:rPr>
               <w:t>Charakterystyka użytkowników</w:t>
@@ -1970,7 +2083,7 @@
                 <w:noProof/>
                 <w:webHidden/>
               </w:rPr>
-              <w:instrText xml:space="preserve"> PAGEREF _Toc54634232 \h </w:instrText>
+              <w:instrText xml:space="preserve"> PAGEREF _Toc54734440 \h </w:instrText>
             </w:r>
             <w:r>
               <w:rPr>
@@ -2013,11 +2126,13 @@
               <w:lang w:eastAsia="pl-PL"/>
             </w:rPr>
           </w:pPr>
-          <w:hyperlink w:anchor="_Toc54634233" w:history="1">
+          <w:hyperlink w:anchor="_Toc54734441" w:history="1">
             <w:r>
               <w:rPr>
                 <w:rStyle w:val="Hipercze"/>
-                <w:noProof/>
+                <w:smallCaps/>
+                <w:noProof/>
+                <w:spacing w:val="5"/>
                 <w:lang w:bidi="en-US"/>
               </w:rPr>
               <w:t>2.4.</w:t>
@@ -2032,7 +2147,9 @@
             <w:r>
               <w:rPr>
                 <w:rStyle w:val="Hipercze"/>
-                <w:noProof/>
+                <w:smallCaps/>
+                <w:noProof/>
+                <w:spacing w:val="5"/>
                 <w:lang w:bidi="en-US"/>
               </w:rPr>
               <w:t>Ograniczenia</w:t>
@@ -2056,7 +2173,7 @@
                 <w:noProof/>
                 <w:webHidden/>
               </w:rPr>
-              <w:instrText xml:space="preserve"> PAGEREF _Toc54634233 \h </w:instrText>
+              <w:instrText xml:space="preserve"> PAGEREF _Toc54734441 \h </w:instrText>
             </w:r>
             <w:r>
               <w:rPr>
@@ -2099,11 +2216,13 @@
               <w:lang w:eastAsia="pl-PL"/>
             </w:rPr>
           </w:pPr>
-          <w:hyperlink w:anchor="_Toc54634234" w:history="1">
+          <w:hyperlink w:anchor="_Toc54734442" w:history="1">
             <w:r>
               <w:rPr>
                 <w:rStyle w:val="Hipercze"/>
-                <w:noProof/>
+                <w:smallCaps/>
+                <w:noProof/>
+                <w:spacing w:val="5"/>
                 <w:lang w:bidi="en-US"/>
               </w:rPr>
               <w:t>2.5.</w:t>
@@ -2118,7 +2237,9 @@
             <w:r>
               <w:rPr>
                 <w:rStyle w:val="Hipercze"/>
-                <w:noProof/>
+                <w:smallCaps/>
+                <w:noProof/>
+                <w:spacing w:val="5"/>
                 <w:lang w:bidi="en-US"/>
               </w:rPr>
               <w:t>Założenia i zależności</w:t>
@@ -2142,7 +2263,7 @@
                 <w:noProof/>
                 <w:webHidden/>
               </w:rPr>
-              <w:instrText xml:space="preserve"> PAGEREF _Toc54634234 \h </w:instrText>
+              <w:instrText xml:space="preserve"> PAGEREF _Toc54734442 \h </w:instrText>
             </w:r>
             <w:r>
               <w:rPr>
@@ -2185,11 +2306,13 @@
               <w:lang w:eastAsia="pl-PL"/>
             </w:rPr>
           </w:pPr>
-          <w:hyperlink w:anchor="_Toc54634235" w:history="1">
+          <w:hyperlink w:anchor="_Toc54734443" w:history="1">
             <w:r>
               <w:rPr>
                 <w:rStyle w:val="Hipercze"/>
-                <w:noProof/>
+                <w:smallCaps/>
+                <w:noProof/>
+                <w:spacing w:val="5"/>
                 <w:lang w:bidi="en-US"/>
               </w:rPr>
               <w:t>3.</w:t>
@@ -2204,7 +2327,9 @@
             <w:r>
               <w:rPr>
                 <w:rStyle w:val="Hipercze"/>
-                <w:noProof/>
+                <w:smallCaps/>
+                <w:noProof/>
+                <w:spacing w:val="5"/>
                 <w:lang w:bidi="en-US"/>
               </w:rPr>
               <w:t>Specyfikacja wymagań</w:t>
@@ -2228,7 +2353,7 @@
                 <w:noProof/>
                 <w:webHidden/>
               </w:rPr>
-              <w:instrText xml:space="preserve"> PAGEREF _Toc54634235 \h </w:instrText>
+              <w:instrText xml:space="preserve"> PAGEREF _Toc54734443 \h </w:instrText>
             </w:r>
             <w:r>
               <w:rPr>
@@ -2271,11 +2396,13 @@
               <w:lang w:eastAsia="pl-PL"/>
             </w:rPr>
           </w:pPr>
-          <w:hyperlink w:anchor="_Toc54634236" w:history="1">
+          <w:hyperlink w:anchor="_Toc54734444" w:history="1">
             <w:r>
               <w:rPr>
                 <w:rStyle w:val="Hipercze"/>
-                <w:noProof/>
+                <w:smallCaps/>
+                <w:noProof/>
+                <w:spacing w:val="5"/>
                 <w:lang w:bidi="en-US"/>
               </w:rPr>
               <w:t>3.1.</w:t>
@@ -2290,7 +2417,9 @@
             <w:r>
               <w:rPr>
                 <w:rStyle w:val="Hipercze"/>
-                <w:noProof/>
+                <w:smallCaps/>
+                <w:noProof/>
+                <w:spacing w:val="5"/>
                 <w:lang w:bidi="en-US"/>
               </w:rPr>
               <w:t>Wymagania funkcjonalne</w:t>
@@ -2314,7 +2443,7 @@
                 <w:noProof/>
                 <w:webHidden/>
               </w:rPr>
-              <w:instrText xml:space="preserve"> PAGEREF _Toc54634236 \h </w:instrText>
+              <w:instrText xml:space="preserve"> PAGEREF _Toc54734444 \h </w:instrText>
             </w:r>
             <w:r>
               <w:rPr>
@@ -2357,11 +2486,13 @@
               <w:lang w:eastAsia="pl-PL"/>
             </w:rPr>
           </w:pPr>
-          <w:hyperlink w:anchor="_Toc54634237" w:history="1">
+          <w:hyperlink w:anchor="_Toc54734445" w:history="1">
             <w:r>
               <w:rPr>
                 <w:rStyle w:val="Hipercze"/>
-                <w:noProof/>
+                <w:smallCaps/>
+                <w:noProof/>
+                <w:spacing w:val="5"/>
                 <w:lang w:bidi="en-US"/>
               </w:rPr>
               <w:t>3.2.</w:t>
@@ -2376,7 +2507,9 @@
             <w:r>
               <w:rPr>
                 <w:rStyle w:val="Hipercze"/>
-                <w:noProof/>
+                <w:smallCaps/>
+                <w:noProof/>
+                <w:spacing w:val="5"/>
                 <w:lang w:bidi="en-US"/>
               </w:rPr>
               <w:t>Wymagania niefunkcjonalne</w:t>
@@ -2400,7 +2533,7 @@
                 <w:noProof/>
                 <w:webHidden/>
               </w:rPr>
-              <w:instrText xml:space="preserve"> PAGEREF _Toc54634237 \h </w:instrText>
+              <w:instrText xml:space="preserve"> PAGEREF _Toc54734445 \h </w:instrText>
             </w:r>
             <w:r>
               <w:rPr>
@@ -2420,7 +2553,97 @@
                 <w:noProof/>
                 <w:webHidden/>
               </w:rPr>
-              <w:t>4</w:t>
+              <w:t>6</w:t>
+            </w:r>
+            <w:r>
+              <w:rPr>
+                <w:noProof/>
+                <w:webHidden/>
+              </w:rPr>
+              <w:fldChar w:fldCharType="end"/>
+            </w:r>
+          </w:hyperlink>
+        </w:p>
+        <w:p>
+          <w:pPr>
+            <w:pStyle w:val="Spistreci2"/>
+            <w:tabs>
+              <w:tab w:val="left" w:pos="880"/>
+              <w:tab w:val="right" w:leader="dot" w:pos="10456"/>
+            </w:tabs>
+            <w:rPr>
+              <w:noProof/>
+              <w:lang w:eastAsia="pl-PL"/>
+            </w:rPr>
+          </w:pPr>
+          <w:hyperlink w:anchor="_Toc54734446" w:history="1">
+            <w:r>
+              <w:rPr>
+                <w:rStyle w:val="Hipercze"/>
+                <w:smallCaps/>
+                <w:noProof/>
+                <w:spacing w:val="5"/>
+                <w:lang w:bidi="en-US"/>
+              </w:rPr>
+              <w:t>3.3.</w:t>
+            </w:r>
+            <w:r>
+              <w:rPr>
+                <w:noProof/>
+                <w:lang w:eastAsia="pl-PL"/>
+              </w:rPr>
+              <w:tab/>
+            </w:r>
+            <w:r>
+              <w:rPr>
+                <w:rStyle w:val="Hipercze"/>
+                <w:smallCaps/>
+                <w:noProof/>
+                <w:spacing w:val="5"/>
+                <w:lang w:bidi="en-US"/>
+              </w:rPr>
+              <w:t>analiza wymagań</w:t>
+            </w:r>
+            <w:r>
+              <w:rPr>
+                <w:noProof/>
+                <w:webHidden/>
+              </w:rPr>
+              <w:tab/>
+            </w:r>
+            <w:r>
+              <w:rPr>
+                <w:noProof/>
+                <w:webHidden/>
+              </w:rPr>
+              <w:fldChar w:fldCharType="begin"/>
+            </w:r>
+            <w:r>
+              <w:rPr>
+                <w:noProof/>
+                <w:webHidden/>
+              </w:rPr>
+              <w:instrText xml:space="preserve"> PAGEREF _Toc54734446 \h </w:instrText>
+            </w:r>
+            <w:r>
+              <w:rPr>
+                <w:noProof/>
+                <w:webHidden/>
+              </w:rPr>
+            </w:r>
+            <w:r>
+              <w:rPr>
+                <w:noProof/>
+                <w:webHidden/>
+              </w:rPr>
+              <w:fldChar w:fldCharType="separate"/>
+            </w:r>
+            <w:r>
+              <w:rPr>
+                <w:noProof/>
+                <w:webHidden/>
+              </w:rPr>
+              <w:t>6</w:t>
             </w:r>
             <w:r>
               <w:rPr>
@@ -2448,41 +2671,8 @@
           <w:lang w:bidi="en-US"/>
         </w:rPr>
       </w:pPr>
-    </w:p>
-    <w:p>
-      <w:pPr>
-        <w:rPr>
-          <w:lang w:bidi="en-US"/>
-        </w:rPr>
-      </w:pPr>
-    </w:p>
-    <w:p>
-      <w:pPr>
-        <w:rPr>
-          <w:lang w:bidi="en-US"/>
-        </w:rPr>
-      </w:pPr>
-    </w:p>
-    <w:p>
-      <w:pPr>
-        <w:rPr>
-          <w:lang w:bidi="en-US"/>
-        </w:rPr>
-      </w:pPr>
-    </w:p>
-    <w:p>
-      <w:pPr>
-        <w:rPr>
-          <w:lang w:bidi="en-US"/>
-        </w:rPr>
-      </w:pPr>
-    </w:p>
-    <w:p>
-      <w:pPr>
-        <w:rPr>
-          <w:lang w:bidi="en-US"/>
-        </w:rPr>
-      </w:pPr>
+      <w:bookmarkStart w:id="3" w:name="_GoBack"/>
+      <w:bookmarkEnd w:id="3"/>
     </w:p>
     <w:p>
       <w:pPr>
@@ -2498,12 +2688,24 @@
           <w:ilvl w:val="0"/>
           <w:numId w:val="1"/>
         </w:numPr>
-      </w:pPr>
-      <w:bookmarkStart w:id="4" w:name="_Toc54634223"/>
-      <w:r>
+        <w:rPr>
+          <w:rStyle w:val="Odwoanieintensywne"/>
+        </w:rPr>
+      </w:pPr>
+      <w:bookmarkStart w:id="4" w:name="_Toc54734431"/>
+      <w:r>
+        <w:rPr>
+          <w:rStyle w:val="Odwoanieintensywne"/>
+        </w:rPr>
         <w:t>Wprowadzenie</w:t>
       </w:r>
       <w:bookmarkEnd w:id="4"/>
+      <w:r>
+        <w:rPr>
+          <w:rStyle w:val="Odwoanieintensywne"/>
+        </w:rPr>
+        <w:br/>
+      </w:r>
     </w:p>
     <w:p>
       <w:pPr>
@@ -2512,12 +2714,85 @@
           <w:ilvl w:val="1"/>
           <w:numId w:val="2"/>
         </w:numPr>
-      </w:pPr>
-      <w:bookmarkStart w:id="5" w:name="_Toc54634224"/>
-      <w:r>
+        <w:rPr>
+          <w:rStyle w:val="Odwoanieintensywne"/>
+        </w:rPr>
+      </w:pPr>
+      <w:bookmarkStart w:id="5" w:name="_Toc54734432"/>
+      <w:r>
+        <w:rPr>
+          <w:rStyle w:val="Odwoanieintensywne"/>
+        </w:rPr>
         <w:t>Cel dokumentu</w:t>
       </w:r>
       <w:bookmarkEnd w:id="5"/>
+    </w:p>
+    <w:p>
+      <w:pPr>
+        <w:rPr>
+          <w:lang w:bidi="en-US"/>
+        </w:rPr>
+      </w:pPr>
+    </w:p>
+    <w:p>
+      <w:pPr>
+        <w:rPr>
+          <w:sz w:val="26"/>
+          <w:szCs w:val="26"/>
+          <w:lang w:bidi="en-US"/>
+        </w:rPr>
+      </w:pPr>
+      <w:r>
+        <w:rPr>
+          <w:sz w:val="26"/>
+          <w:szCs w:val="26"/>
+          <w:lang w:bidi="en-US"/>
+        </w:rPr>
+        <w:t xml:space="preserve">Celem dokumentu jest opis systemu do rezerwacji </w:t>
+      </w:r>
+      <w:proofErr w:type="spellStart"/>
+      <w:r>
+        <w:rPr>
+          <w:sz w:val="26"/>
+          <w:szCs w:val="26"/>
+          <w:lang w:bidi="en-US"/>
+        </w:rPr>
+        <w:t>sal</w:t>
+      </w:r>
+      <w:proofErr w:type="spellEnd"/>
+      <w:r>
+        <w:rPr>
+          <w:sz w:val="26"/>
+          <w:szCs w:val="26"/>
+          <w:lang w:bidi="en-US"/>
+        </w:rPr>
+        <w:t xml:space="preserve">. Ukazanie podstawowych funkcji oraz specyfikacji wymagań. Ma przedstawić jak będzie funkcjonował system rezerwacji </w:t>
+      </w:r>
+      <w:proofErr w:type="spellStart"/>
+      <w:r>
+        <w:rPr>
+          <w:sz w:val="26"/>
+          <w:szCs w:val="26"/>
+          <w:lang w:bidi="en-US"/>
+        </w:rPr>
+        <w:t>sal</w:t>
+      </w:r>
+      <w:proofErr w:type="spellEnd"/>
+      <w:r>
+        <w:rPr>
+          <w:sz w:val="26"/>
+          <w:szCs w:val="26"/>
+          <w:lang w:bidi="en-US"/>
+        </w:rPr>
+        <w:t>.</w:t>
+      </w:r>
+    </w:p>
+    <w:p>
+      <w:pPr>
+        <w:rPr>
+          <w:lang w:bidi="en-US"/>
+        </w:rPr>
+      </w:pPr>
     </w:p>
     <w:p>
       <w:pPr>
@@ -2526,12 +2801,67 @@
           <w:ilvl w:val="1"/>
           <w:numId w:val="2"/>
         </w:numPr>
-      </w:pPr>
-      <w:bookmarkStart w:id="6" w:name="_Toc54634225"/>
-      <w:r>
+        <w:rPr>
+          <w:rStyle w:val="Odwoanieintensywne"/>
+        </w:rPr>
+      </w:pPr>
+      <w:bookmarkStart w:id="6" w:name="_Toc54734433"/>
+      <w:r>
+        <w:rPr>
+          <w:rStyle w:val="Odwoanieintensywne"/>
+        </w:rPr>
         <w:t>Zakres</w:t>
       </w:r>
       <w:bookmarkEnd w:id="6"/>
+    </w:p>
+    <w:p>
+      <w:pPr>
+        <w:rPr>
+          <w:lang w:bidi="en-US"/>
+        </w:rPr>
+      </w:pPr>
+    </w:p>
+    <w:p>
+      <w:pPr>
+        <w:rPr>
+          <w:sz w:val="26"/>
+          <w:szCs w:val="26"/>
+          <w:lang w:bidi="en-US"/>
+        </w:rPr>
+      </w:pPr>
+      <w:r>
+        <w:rPr>
+          <w:sz w:val="26"/>
+          <w:szCs w:val="26"/>
+          <w:lang w:bidi="en-US"/>
+        </w:rPr>
+        <w:t xml:space="preserve">Dokument zawiera wymagania funkcjonalne i niefunkcjonalne systemu do rezerwacji </w:t>
+      </w:r>
+      <w:proofErr w:type="spellStart"/>
+      <w:r>
+        <w:rPr>
+          <w:sz w:val="26"/>
+          <w:szCs w:val="26"/>
+          <w:lang w:bidi="en-US"/>
+        </w:rPr>
+        <w:t>sal</w:t>
+      </w:r>
+      <w:proofErr w:type="spellEnd"/>
+      <w:r>
+        <w:rPr>
+          <w:sz w:val="26"/>
+          <w:szCs w:val="26"/>
+          <w:lang w:bidi="en-US"/>
+        </w:rPr>
+        <w:t>. Projekt polega na stworzeniu dobrze działającego systemu na podstawie ustalonych wcześniej założeń.</w:t>
+      </w:r>
+    </w:p>
+    <w:p>
+      <w:pPr>
+        <w:rPr>
+          <w:lang w:bidi="en-US"/>
+        </w:rPr>
+      </w:pPr>
     </w:p>
     <w:p>
       <w:pPr>
@@ -2540,9 +2870,15 @@
           <w:ilvl w:val="1"/>
           <w:numId w:val="2"/>
         </w:numPr>
-      </w:pPr>
-      <w:bookmarkStart w:id="7" w:name="_Toc54634226"/>
-      <w:r>
+        <w:rPr>
+          <w:rStyle w:val="Odwoanieintensywne"/>
+        </w:rPr>
+      </w:pPr>
+      <w:bookmarkStart w:id="7" w:name="_Toc54734434"/>
+      <w:r>
+        <w:rPr>
+          <w:rStyle w:val="Odwoanieintensywne"/>
+        </w:rPr>
         <w:t>Definicje, akronimy i skróty</w:t>
       </w:r>
       <w:bookmarkEnd w:id="7"/>
@@ -2554,9 +2890,15 @@
           <w:ilvl w:val="1"/>
           <w:numId w:val="2"/>
         </w:numPr>
-      </w:pPr>
-      <w:bookmarkStart w:id="8" w:name="_Toc54634227"/>
-      <w:r>
+        <w:rPr>
+          <w:rStyle w:val="Odwoanieintensywne"/>
+        </w:rPr>
+      </w:pPr>
+      <w:bookmarkStart w:id="8" w:name="_Toc54734435"/>
+      <w:r>
+        <w:rPr>
+          <w:rStyle w:val="Odwoanieintensywne"/>
+        </w:rPr>
         <w:t>Odwołania</w:t>
       </w:r>
       <w:bookmarkEnd w:id="8"/>
@@ -2568,12 +2910,26 @@
           <w:ilvl w:val="1"/>
           <w:numId w:val="2"/>
         </w:numPr>
-      </w:pPr>
-      <w:bookmarkStart w:id="9" w:name="_Toc54634228"/>
-      <w:r>
+        <w:rPr>
+          <w:rStyle w:val="Odwoanieintensywne"/>
+        </w:rPr>
+      </w:pPr>
+      <w:bookmarkStart w:id="9" w:name="_Toc54734436"/>
+      <w:r>
+        <w:rPr>
+          <w:rStyle w:val="Odwoanieintensywne"/>
+        </w:rPr>
         <w:t>Przegląd zawartości</w:t>
       </w:r>
       <w:bookmarkEnd w:id="9"/>
+    </w:p>
+    <w:p>
+      <w:pPr>
+        <w:rPr>
+          <w:rStyle w:val="Odwoanieintensywne"/>
+          <w:lang w:bidi="en-US"/>
+        </w:rPr>
+      </w:pPr>
     </w:p>
     <w:p>
       <w:pPr>
@@ -2582,12 +2938,24 @@
           <w:ilvl w:val="0"/>
           <w:numId w:val="2"/>
         </w:numPr>
-      </w:pPr>
-      <w:bookmarkStart w:id="10" w:name="_Toc54634229"/>
-      <w:r>
+        <w:rPr>
+          <w:rStyle w:val="Odwoanieintensywne"/>
+        </w:rPr>
+      </w:pPr>
+      <w:bookmarkStart w:id="10" w:name="_Toc54734437"/>
+      <w:r>
+        <w:rPr>
+          <w:rStyle w:val="Odwoanieintensywne"/>
+        </w:rPr>
         <w:t>Ogólny opis systemu</w:t>
       </w:r>
       <w:bookmarkEnd w:id="10"/>
+      <w:r>
+        <w:rPr>
+          <w:rStyle w:val="Odwoanieintensywne"/>
+        </w:rPr>
+        <w:br/>
+      </w:r>
     </w:p>
     <w:p>
       <w:pPr>
@@ -2596,9 +2964,15 @@
           <w:ilvl w:val="1"/>
           <w:numId w:val="2"/>
         </w:numPr>
-      </w:pPr>
-      <w:bookmarkStart w:id="11" w:name="_Toc54634230"/>
-      <w:r>
+        <w:rPr>
+          <w:rStyle w:val="Odwoanieintensywne"/>
+        </w:rPr>
+      </w:pPr>
+      <w:bookmarkStart w:id="11" w:name="_Toc54734438"/>
+      <w:r>
+        <w:rPr>
+          <w:rStyle w:val="Odwoanieintensywne"/>
+        </w:rPr>
         <w:t>Perspektywa produktu – ogólny opis projektu, podstawowe cechy i funkcje</w:t>
       </w:r>
       <w:bookmarkEnd w:id="11"/>
@@ -2610,9 +2984,15 @@
           <w:ilvl w:val="1"/>
           <w:numId w:val="2"/>
         </w:numPr>
-      </w:pPr>
-      <w:bookmarkStart w:id="12" w:name="_Toc54634231"/>
-      <w:r>
+        <w:rPr>
+          <w:rStyle w:val="Odwoanieintensywne"/>
+        </w:rPr>
+      </w:pPr>
+      <w:bookmarkStart w:id="12" w:name="_Toc54734439"/>
+      <w:r>
+        <w:rPr>
+          <w:rStyle w:val="Odwoanieintensywne"/>
+        </w:rPr>
         <w:t>Funkcje projektu</w:t>
       </w:r>
       <w:bookmarkEnd w:id="12"/>
@@ -2624,9 +3004,15 @@
           <w:ilvl w:val="1"/>
           <w:numId w:val="2"/>
         </w:numPr>
-      </w:pPr>
-      <w:bookmarkStart w:id="13" w:name="_Toc54634232"/>
-      <w:r>
+        <w:rPr>
+          <w:rStyle w:val="Odwoanieintensywne"/>
+        </w:rPr>
+      </w:pPr>
+      <w:bookmarkStart w:id="13" w:name="_Toc54734440"/>
+      <w:r>
+        <w:rPr>
+          <w:rStyle w:val="Odwoanieintensywne"/>
+        </w:rPr>
         <w:t>Charakterystyka użytkowników</w:t>
       </w:r>
       <w:bookmarkEnd w:id="13"/>
@@ -2638,9 +3024,15 @@
           <w:ilvl w:val="1"/>
           <w:numId w:val="2"/>
         </w:numPr>
-      </w:pPr>
-      <w:bookmarkStart w:id="14" w:name="_Toc54634233"/>
-      <w:r>
+        <w:rPr>
+          <w:rStyle w:val="Odwoanieintensywne"/>
+        </w:rPr>
+      </w:pPr>
+      <w:bookmarkStart w:id="14" w:name="_Toc54734441"/>
+      <w:r>
+        <w:rPr>
+          <w:rStyle w:val="Odwoanieintensywne"/>
+        </w:rPr>
         <w:t>Ograniczenia</w:t>
       </w:r>
       <w:bookmarkEnd w:id="14"/>
@@ -2652,9 +3044,19 @@
           <w:ilvl w:val="1"/>
           <w:numId w:val="2"/>
         </w:numPr>
-      </w:pPr>
-      <w:bookmarkStart w:id="15" w:name="_Toc54634234"/>
-      <w:r>
+        <w:rPr>
+          <w:b w:val="0"/>
+          <w:bCs w:val="0"/>
+          <w:smallCaps/>
+          <w:color w:val="4F81BD" w:themeColor="accent1"/>
+          <w:spacing w:val="5"/>
+        </w:rPr>
+      </w:pPr>
+      <w:bookmarkStart w:id="15" w:name="_Toc54734442"/>
+      <w:r>
+        <w:rPr>
+          <w:rStyle w:val="Odwoanieintensywne"/>
+        </w:rPr>
         <w:t>Założenia i zależności</w:t>
       </w:r>
       <w:bookmarkEnd w:id="15"/>
@@ -2666,12 +3068,28 @@
           <w:ilvl w:val="0"/>
           <w:numId w:val="2"/>
         </w:numPr>
-      </w:pPr>
-      <w:bookmarkStart w:id="16" w:name="_Toc54634235"/>
-      <w:r>
+        <w:rPr>
+          <w:b w:val="0"/>
+          <w:bCs w:val="0"/>
+          <w:smallCaps/>
+          <w:color w:val="4F81BD" w:themeColor="accent1"/>
+          <w:spacing w:val="5"/>
+        </w:rPr>
+      </w:pPr>
+      <w:bookmarkStart w:id="16" w:name="_Toc54734443"/>
+      <w:r>
+        <w:rPr>
+          <w:rStyle w:val="Odwoanieintensywne"/>
+        </w:rPr>
         <w:t>Specyfikacja wymagań</w:t>
       </w:r>
       <w:bookmarkEnd w:id="16"/>
+      <w:r>
+        <w:rPr>
+          <w:rStyle w:val="Odwoanieintensywne"/>
+        </w:rPr>
+        <w:br/>
+      </w:r>
     </w:p>
     <w:p>
       <w:pPr>
@@ -2680,12 +3098,595 @@
           <w:ilvl w:val="1"/>
           <w:numId w:val="2"/>
         </w:numPr>
-      </w:pPr>
-      <w:bookmarkStart w:id="17" w:name="_Toc54634236"/>
-      <w:r>
+        <w:rPr>
+          <w:rStyle w:val="Odwoanieintensywne"/>
+        </w:rPr>
+      </w:pPr>
+      <w:bookmarkStart w:id="17" w:name="_Toc54734444"/>
+      <w:r>
+        <w:rPr>
+          <w:rStyle w:val="Odwoanieintensywne"/>
+        </w:rPr>
         <w:t>Wymagania funkcjonalne</w:t>
       </w:r>
       <w:bookmarkEnd w:id="17"/>
+    </w:p>
+    <w:p>
+      <w:pPr>
+        <w:rPr>
+          <w:lang w:bidi="en-US"/>
+        </w:rPr>
+      </w:pPr>
+    </w:p>
+    <w:p>
+      <w:pPr>
+        <w:rPr>
+          <w:b/>
+          <w:bCs/>
+          <w:sz w:val="26"/>
+          <w:szCs w:val="26"/>
+          <w:u w:val="single"/>
+        </w:rPr>
+      </w:pPr>
+      <w:r>
+        <w:rPr>
+          <w:b/>
+          <w:bCs/>
+          <w:sz w:val="26"/>
+          <w:szCs w:val="26"/>
+          <w:u w:val="single"/>
+        </w:rPr>
+        <w:lastRenderedPageBreak/>
+        <w:t>SYSTEM:</w:t>
+      </w:r>
+    </w:p>
+    <w:p>
+      <w:pPr>
+        <w:rPr>
+          <w:sz w:val="26"/>
+          <w:szCs w:val="26"/>
+        </w:rPr>
+      </w:pPr>
+      <w:r>
+        <w:rPr>
+          <w:sz w:val="26"/>
+          <w:szCs w:val="26"/>
+        </w:rPr>
+        <w:t xml:space="preserve">Jako </w:t>
+      </w:r>
+      <w:r>
+        <w:rPr>
+          <w:b/>
+          <w:bCs/>
+          <w:sz w:val="26"/>
+          <w:szCs w:val="26"/>
+        </w:rPr>
+        <w:t>administrator</w:t>
+      </w:r>
+      <w:r>
+        <w:rPr>
+          <w:sz w:val="26"/>
+          <w:szCs w:val="26"/>
+        </w:rPr>
+        <w:t xml:space="preserve"> – chcę mieć możliwość dowolnego ingerowania w bazę danych, chcę mieć nad nią pełną kontrolę. Chcę mieć dostęp do większości funkcji systemowych z panelu głównego.</w:t>
+      </w:r>
+    </w:p>
+    <w:p>
+      <w:pPr>
+        <w:rPr>
+          <w:sz w:val="26"/>
+          <w:szCs w:val="26"/>
+        </w:rPr>
+      </w:pPr>
+      <w:r>
+        <w:rPr>
+          <w:sz w:val="26"/>
+          <w:szCs w:val="26"/>
+        </w:rPr>
+        <w:t xml:space="preserve">Jako użytkownik </w:t>
+      </w:r>
+      <w:r>
+        <w:rPr>
+          <w:b/>
+          <w:bCs/>
+          <w:sz w:val="26"/>
+          <w:szCs w:val="26"/>
+        </w:rPr>
+        <w:t>zalogowany</w:t>
+      </w:r>
+      <w:r>
+        <w:rPr>
+          <w:sz w:val="26"/>
+          <w:szCs w:val="26"/>
+        </w:rPr>
+        <w:t xml:space="preserve"> – chcę mieć możliwość zarządzania swoim kontem. Chcę mieć możliwą zmianę hasła oraz adresu e-mail.</w:t>
+      </w:r>
+    </w:p>
+    <w:p>
+      <w:pPr>
+        <w:rPr>
+          <w:sz w:val="26"/>
+          <w:szCs w:val="26"/>
+        </w:rPr>
+      </w:pPr>
+      <w:r>
+        <w:rPr>
+          <w:sz w:val="26"/>
+          <w:szCs w:val="26"/>
+        </w:rPr>
+        <w:t xml:space="preserve">Jako użytkownik </w:t>
+      </w:r>
+      <w:r>
+        <w:rPr>
+          <w:b/>
+          <w:bCs/>
+          <w:sz w:val="26"/>
+          <w:szCs w:val="26"/>
+        </w:rPr>
+        <w:t>niezalogowany</w:t>
+      </w:r>
+      <w:r>
+        <w:rPr>
+          <w:sz w:val="26"/>
+          <w:szCs w:val="26"/>
+        </w:rPr>
+        <w:t xml:space="preserve"> – chcę mieć możliwość do zalogowania się</w:t>
+      </w:r>
+    </w:p>
+    <w:p>
+      <w:pPr>
+        <w:rPr>
+          <w:sz w:val="26"/>
+          <w:szCs w:val="26"/>
+        </w:rPr>
+      </w:pPr>
+    </w:p>
+    <w:p>
+      <w:pPr>
+        <w:rPr>
+          <w:b/>
+          <w:bCs/>
+          <w:sz w:val="26"/>
+          <w:szCs w:val="26"/>
+          <w:u w:val="single"/>
+        </w:rPr>
+      </w:pPr>
+      <w:r>
+        <w:rPr>
+          <w:b/>
+          <w:bCs/>
+          <w:sz w:val="26"/>
+          <w:szCs w:val="26"/>
+          <w:u w:val="single"/>
+        </w:rPr>
+        <w:t>EKRAN LOGOWANIA:</w:t>
+      </w:r>
+    </w:p>
+    <w:p>
+      <w:pPr>
+        <w:rPr>
+          <w:sz w:val="26"/>
+          <w:szCs w:val="26"/>
+        </w:rPr>
+      </w:pPr>
+      <w:r>
+        <w:rPr>
+          <w:sz w:val="26"/>
+          <w:szCs w:val="26"/>
+        </w:rPr>
+        <w:t xml:space="preserve">Jako użytkownik </w:t>
+      </w:r>
+      <w:r>
+        <w:rPr>
+          <w:b/>
+          <w:bCs/>
+          <w:sz w:val="26"/>
+          <w:szCs w:val="26"/>
+        </w:rPr>
+        <w:t>zarejestrowany</w:t>
+      </w:r>
+      <w:r>
+        <w:rPr>
+          <w:sz w:val="26"/>
+          <w:szCs w:val="26"/>
+        </w:rPr>
+        <w:t xml:space="preserve"> – chcę mieć możliwość do zalogowania się do systemu</w:t>
+      </w:r>
+    </w:p>
+    <w:p>
+      <w:pPr>
+        <w:rPr>
+          <w:sz w:val="26"/>
+          <w:szCs w:val="26"/>
+        </w:rPr>
+      </w:pPr>
+      <w:r>
+        <w:rPr>
+          <w:sz w:val="26"/>
+          <w:szCs w:val="26"/>
+        </w:rPr>
+        <w:t xml:space="preserve">Jako użytkownik </w:t>
+      </w:r>
+      <w:r>
+        <w:rPr>
+          <w:b/>
+          <w:bCs/>
+          <w:sz w:val="26"/>
+          <w:szCs w:val="26"/>
+        </w:rPr>
+        <w:t>niezarejestrowany</w:t>
+      </w:r>
+      <w:r>
+        <w:rPr>
+          <w:sz w:val="26"/>
+          <w:szCs w:val="26"/>
+        </w:rPr>
+        <w:t xml:space="preserve"> – chcę mieć możliwość do rejestracji do systemu.</w:t>
+      </w:r>
+    </w:p>
+    <w:p>
+      <w:pPr>
+        <w:rPr>
+          <w:sz w:val="26"/>
+          <w:szCs w:val="26"/>
+        </w:rPr>
+      </w:pPr>
+    </w:p>
+    <w:p>
+      <w:pPr>
+        <w:rPr>
+          <w:b/>
+          <w:bCs/>
+          <w:sz w:val="26"/>
+          <w:szCs w:val="26"/>
+          <w:u w:val="single"/>
+        </w:rPr>
+      </w:pPr>
+      <w:r>
+        <w:rPr>
+          <w:b/>
+          <w:bCs/>
+          <w:sz w:val="26"/>
+          <w:szCs w:val="26"/>
+          <w:u w:val="single"/>
+        </w:rPr>
+        <w:t>SYSTEM REZERWACJI SAL:</w:t>
+      </w:r>
+    </w:p>
+    <w:p>
+      <w:pPr>
+        <w:rPr>
+          <w:sz w:val="26"/>
+          <w:szCs w:val="26"/>
+        </w:rPr>
+      </w:pPr>
+      <w:r>
+        <w:rPr>
+          <w:sz w:val="26"/>
+          <w:szCs w:val="26"/>
+        </w:rPr>
+        <w:t xml:space="preserve">Jako </w:t>
+      </w:r>
+      <w:r>
+        <w:rPr>
+          <w:b/>
+          <w:bCs/>
+          <w:sz w:val="26"/>
+          <w:szCs w:val="26"/>
+        </w:rPr>
+        <w:t>student</w:t>
+      </w:r>
+      <w:r>
+        <w:rPr>
+          <w:sz w:val="26"/>
+          <w:szCs w:val="26"/>
+        </w:rPr>
+        <w:t xml:space="preserve"> – chcę:</w:t>
+      </w:r>
+    </w:p>
+    <w:p>
+      <w:pPr>
+        <w:pStyle w:val="Akapitzlist"/>
+        <w:numPr>
+          <w:ilvl w:val="0"/>
+          <w:numId w:val="3"/>
+        </w:numPr>
+        <w:rPr>
+          <w:sz w:val="26"/>
+          <w:szCs w:val="26"/>
+        </w:rPr>
+      </w:pPr>
+      <w:r>
+        <w:rPr>
+          <w:sz w:val="26"/>
+          <w:szCs w:val="26"/>
+        </w:rPr>
+        <w:t>Mieć możliwość zarezerwowania sali</w:t>
+      </w:r>
+    </w:p>
+    <w:p>
+      <w:pPr>
+        <w:pStyle w:val="Akapitzlist"/>
+        <w:numPr>
+          <w:ilvl w:val="0"/>
+          <w:numId w:val="3"/>
+        </w:numPr>
+        <w:rPr>
+          <w:sz w:val="26"/>
+          <w:szCs w:val="26"/>
+        </w:rPr>
+      </w:pPr>
+      <w:r>
+        <w:rPr>
+          <w:sz w:val="26"/>
+          <w:szCs w:val="26"/>
+        </w:rPr>
+        <w:t>Mieć możliwość wybrania piętra oraz numeru sali</w:t>
+      </w:r>
+    </w:p>
+    <w:p>
+      <w:pPr>
+        <w:pStyle w:val="Akapitzlist"/>
+        <w:numPr>
+          <w:ilvl w:val="0"/>
+          <w:numId w:val="3"/>
+        </w:numPr>
+        <w:rPr>
+          <w:sz w:val="26"/>
+          <w:szCs w:val="26"/>
+        </w:rPr>
+      </w:pPr>
+      <w:r>
+        <w:rPr>
+          <w:sz w:val="26"/>
+          <w:szCs w:val="26"/>
+        </w:rPr>
+        <w:t>Mieć możliwość dołączenia do komunikatora danej rezerwacji, w celu posiadania aktualnych informacji na temat ewentualnych zmian w rezerwacjach</w:t>
+      </w:r>
+      <w:r>
+        <w:rPr>
+          <w:sz w:val="26"/>
+          <w:szCs w:val="26"/>
+        </w:rPr>
+        <w:br/>
+      </w:r>
+    </w:p>
+    <w:p>
+      <w:pPr>
+        <w:rPr>
+          <w:sz w:val="26"/>
+          <w:szCs w:val="26"/>
+        </w:rPr>
+      </w:pPr>
+      <w:r>
+        <w:rPr>
+          <w:sz w:val="26"/>
+          <w:szCs w:val="26"/>
+        </w:rPr>
+        <w:t xml:space="preserve">Jako </w:t>
+      </w:r>
+      <w:r>
+        <w:rPr>
+          <w:b/>
+          <w:bCs/>
+          <w:sz w:val="26"/>
+          <w:szCs w:val="26"/>
+        </w:rPr>
+        <w:t>pracownik uczelni</w:t>
+      </w:r>
+      <w:r>
+        <w:rPr>
+          <w:sz w:val="26"/>
+          <w:szCs w:val="26"/>
+        </w:rPr>
+        <w:t xml:space="preserve"> – chcę:</w:t>
+      </w:r>
+    </w:p>
+    <w:p>
+      <w:pPr>
+        <w:pStyle w:val="Akapitzlist"/>
+        <w:numPr>
+          <w:ilvl w:val="0"/>
+          <w:numId w:val="3"/>
+        </w:numPr>
+        <w:rPr>
+          <w:sz w:val="26"/>
+          <w:szCs w:val="26"/>
+        </w:rPr>
+      </w:pPr>
+      <w:r>
+        <w:rPr>
+          <w:sz w:val="26"/>
+          <w:szCs w:val="26"/>
+        </w:rPr>
+        <w:t>Mieć możliwość zarezerwowania sali</w:t>
+      </w:r>
+    </w:p>
+    <w:p>
+      <w:pPr>
+        <w:pStyle w:val="Akapitzlist"/>
+        <w:numPr>
+          <w:ilvl w:val="0"/>
+          <w:numId w:val="3"/>
+        </w:numPr>
+        <w:rPr>
+          <w:sz w:val="26"/>
+          <w:szCs w:val="26"/>
+        </w:rPr>
+      </w:pPr>
+      <w:r>
+        <w:rPr>
+          <w:sz w:val="26"/>
+          <w:szCs w:val="26"/>
+        </w:rPr>
+        <w:t>Mieć możliwość wybrania piętra oraz numeru sali</w:t>
+      </w:r>
+    </w:p>
+    <w:p>
+      <w:pPr>
+        <w:pStyle w:val="Akapitzlist"/>
+        <w:numPr>
+          <w:ilvl w:val="0"/>
+          <w:numId w:val="3"/>
+        </w:numPr>
+        <w:rPr>
+          <w:sz w:val="26"/>
+          <w:szCs w:val="26"/>
+        </w:rPr>
+      </w:pPr>
+      <w:r>
+        <w:rPr>
+          <w:sz w:val="26"/>
+          <w:szCs w:val="26"/>
+        </w:rPr>
+        <w:t>Mieć możliwość dołączenia do komunikatora danej rezerwacji, w celu posiadania aktualnych informacji na temat ewentualnych zmian oraz w celu informowania studentów</w:t>
+      </w:r>
+    </w:p>
+    <w:p>
+      <w:pPr>
+        <w:pStyle w:val="Akapitzlist"/>
+        <w:numPr>
+          <w:ilvl w:val="0"/>
+          <w:numId w:val="3"/>
+        </w:numPr>
+        <w:rPr>
+          <w:sz w:val="26"/>
+          <w:szCs w:val="26"/>
+        </w:rPr>
+      </w:pPr>
+      <w:r>
+        <w:rPr>
+          <w:sz w:val="26"/>
+          <w:szCs w:val="26"/>
+        </w:rPr>
+        <w:t>Mieć priorytet w rezerwacji sali nad studentami</w:t>
+      </w:r>
+      <w:r>
+        <w:rPr>
+          <w:sz w:val="26"/>
+          <w:szCs w:val="26"/>
+        </w:rPr>
+        <w:br/>
+      </w:r>
+    </w:p>
+    <w:p>
+      <w:pPr>
+        <w:rPr>
+          <w:sz w:val="26"/>
+          <w:szCs w:val="26"/>
+        </w:rPr>
+      </w:pPr>
+      <w:r>
+        <w:rPr>
+          <w:sz w:val="26"/>
+          <w:szCs w:val="26"/>
+        </w:rPr>
+        <w:t xml:space="preserve">Jako </w:t>
+      </w:r>
+      <w:r>
+        <w:rPr>
+          <w:b/>
+          <w:bCs/>
+          <w:sz w:val="26"/>
+          <w:szCs w:val="26"/>
+        </w:rPr>
+        <w:t>osoba będąca we władzach uczelni</w:t>
+      </w:r>
+      <w:r>
+        <w:rPr>
+          <w:sz w:val="26"/>
+          <w:szCs w:val="26"/>
+        </w:rPr>
+        <w:t xml:space="preserve"> – chcę:</w:t>
+      </w:r>
+    </w:p>
+    <w:p>
+      <w:pPr>
+        <w:pStyle w:val="Akapitzlist"/>
+        <w:numPr>
+          <w:ilvl w:val="0"/>
+          <w:numId w:val="3"/>
+        </w:numPr>
+        <w:rPr>
+          <w:sz w:val="26"/>
+          <w:szCs w:val="26"/>
+        </w:rPr>
+      </w:pPr>
+      <w:r>
+        <w:rPr>
+          <w:sz w:val="26"/>
+          <w:szCs w:val="26"/>
+        </w:rPr>
+        <w:t>Mieć możliwość zarezerwowania sali</w:t>
+      </w:r>
+    </w:p>
+    <w:p>
+      <w:pPr>
+        <w:pStyle w:val="Akapitzlist"/>
+        <w:numPr>
+          <w:ilvl w:val="0"/>
+          <w:numId w:val="3"/>
+        </w:numPr>
+        <w:rPr>
+          <w:sz w:val="26"/>
+          <w:szCs w:val="26"/>
+        </w:rPr>
+      </w:pPr>
+      <w:r>
+        <w:rPr>
+          <w:sz w:val="26"/>
+          <w:szCs w:val="26"/>
+        </w:rPr>
+        <w:t>Mieć możliwość wybrania piętra oraz numeru sali</w:t>
+      </w:r>
+    </w:p>
+    <w:p>
+      <w:pPr>
+        <w:pStyle w:val="Akapitzlist"/>
+        <w:numPr>
+          <w:ilvl w:val="0"/>
+          <w:numId w:val="3"/>
+        </w:numPr>
+        <w:rPr>
+          <w:sz w:val="26"/>
+          <w:szCs w:val="26"/>
+        </w:rPr>
+      </w:pPr>
+      <w:r>
+        <w:rPr>
+          <w:sz w:val="26"/>
+          <w:szCs w:val="26"/>
+        </w:rPr>
+        <w:t>Mieć możliwość dołączenia do komunikatora danej rezerwacji, w celu posiadania aktualnych informacji na temat ewentualnych zmian oraz w celu informowania studentów</w:t>
+      </w:r>
+    </w:p>
+    <w:p>
+      <w:pPr>
+        <w:pStyle w:val="Akapitzlist"/>
+        <w:numPr>
+          <w:ilvl w:val="0"/>
+          <w:numId w:val="3"/>
+        </w:numPr>
+        <w:rPr>
+          <w:sz w:val="26"/>
+          <w:szCs w:val="26"/>
+        </w:rPr>
+      </w:pPr>
+      <w:r>
+        <w:rPr>
+          <w:sz w:val="26"/>
+          <w:szCs w:val="26"/>
+        </w:rPr>
+        <w:t>Mieć priorytet w rezerwacji sali nad studentami oraz nad wykładowcami</w:t>
+      </w:r>
+    </w:p>
+    <w:p>
+      <w:pPr>
+        <w:rPr>
+          <w:rStyle w:val="Odwoanieintensywne"/>
+          <w:lang w:bidi="en-US"/>
+        </w:rPr>
+      </w:pPr>
     </w:p>
     <w:p>
       <w:pPr>
@@ -2694,16 +3695,181 @@
           <w:ilvl w:val="1"/>
           <w:numId w:val="2"/>
         </w:numPr>
-      </w:pPr>
-      <w:bookmarkStart w:id="18" w:name="_Toc54634237"/>
-      <w:r>
+        <w:rPr>
+          <w:rStyle w:val="Odwoanieintensywne"/>
+        </w:rPr>
+      </w:pPr>
+      <w:bookmarkStart w:id="18" w:name="_Toc54734445"/>
+      <w:r>
+        <w:rPr>
+          <w:rStyle w:val="Odwoanieintensywne"/>
+        </w:rPr>
         <w:t>Wymagania niefunkcjonalne</w:t>
       </w:r>
       <w:bookmarkEnd w:id="18"/>
     </w:p>
     <w:p/>
+    <w:p>
+      <w:pPr>
+        <w:pStyle w:val="Akapitzlist"/>
+        <w:numPr>
+          <w:ilvl w:val="0"/>
+          <w:numId w:val="4"/>
+        </w:numPr>
+        <w:rPr>
+          <w:sz w:val="26"/>
+          <w:szCs w:val="26"/>
+        </w:rPr>
+      </w:pPr>
+      <w:r>
+        <w:rPr>
+          <w:sz w:val="26"/>
+          <w:szCs w:val="26"/>
+        </w:rPr>
+        <w:t>Wymagania wydajnościowe</w:t>
+      </w:r>
+    </w:p>
+    <w:p>
+      <w:pPr>
+        <w:pStyle w:val="Akapitzlist"/>
+        <w:numPr>
+          <w:ilvl w:val="0"/>
+          <w:numId w:val="4"/>
+        </w:numPr>
+        <w:rPr>
+          <w:sz w:val="26"/>
+          <w:szCs w:val="26"/>
+        </w:rPr>
+      </w:pPr>
+      <w:r>
+        <w:rPr>
+          <w:sz w:val="26"/>
+          <w:szCs w:val="26"/>
+        </w:rPr>
+        <w:t>Wymagania wsparcia</w:t>
+      </w:r>
+    </w:p>
+    <w:p>
+      <w:pPr>
+        <w:pStyle w:val="Akapitzlist"/>
+        <w:numPr>
+          <w:ilvl w:val="0"/>
+          <w:numId w:val="4"/>
+        </w:numPr>
+        <w:rPr>
+          <w:sz w:val="26"/>
+          <w:szCs w:val="26"/>
+        </w:rPr>
+      </w:pPr>
+      <w:r>
+        <w:rPr>
+          <w:sz w:val="26"/>
+          <w:szCs w:val="26"/>
+        </w:rPr>
+        <w:t>Wymagania użyteczności</w:t>
+      </w:r>
+    </w:p>
+    <w:p>
+      <w:pPr>
+        <w:pStyle w:val="Akapitzlist"/>
+        <w:numPr>
+          <w:ilvl w:val="0"/>
+          <w:numId w:val="4"/>
+        </w:numPr>
+        <w:rPr>
+          <w:sz w:val="26"/>
+          <w:szCs w:val="26"/>
+        </w:rPr>
+      </w:pPr>
+      <w:r>
+        <w:rPr>
+          <w:sz w:val="26"/>
+          <w:szCs w:val="26"/>
+        </w:rPr>
+        <w:t>Wymagania bezpieczeństwa</w:t>
+      </w:r>
+    </w:p>
+    <w:p>
+      <w:pPr>
+        <w:pStyle w:val="Akapitzlist"/>
+        <w:numPr>
+          <w:ilvl w:val="0"/>
+          <w:numId w:val="4"/>
+        </w:numPr>
+        <w:rPr>
+          <w:sz w:val="26"/>
+          <w:szCs w:val="26"/>
+        </w:rPr>
+      </w:pPr>
+      <w:r>
+        <w:rPr>
+          <w:sz w:val="26"/>
+          <w:szCs w:val="26"/>
+        </w:rPr>
+        <w:t>Obsługa bazy danych</w:t>
+      </w:r>
+    </w:p>
+    <w:p>
+      <w:pPr>
+        <w:pStyle w:val="Akapitzlist"/>
+        <w:numPr>
+          <w:ilvl w:val="0"/>
+          <w:numId w:val="4"/>
+        </w:numPr>
+        <w:rPr>
+          <w:sz w:val="26"/>
+          <w:szCs w:val="26"/>
+        </w:rPr>
+      </w:pPr>
+      <w:r>
+        <w:rPr>
+          <w:sz w:val="26"/>
+          <w:szCs w:val="26"/>
+        </w:rPr>
+        <w:t>Język polski</w:t>
+      </w:r>
+      <w:r>
+        <w:rPr>
+          <w:sz w:val="26"/>
+          <w:szCs w:val="26"/>
+        </w:rPr>
+        <w:br/>
+      </w:r>
+    </w:p>
+    <w:p>
+      <w:pPr>
+        <w:pStyle w:val="Nagwek2"/>
+        <w:numPr>
+          <w:ilvl w:val="1"/>
+          <w:numId w:val="2"/>
+        </w:numPr>
+        <w:rPr>
+          <w:rStyle w:val="Odwoanieintensywne"/>
+        </w:rPr>
+      </w:pPr>
+      <w:bookmarkStart w:id="19" w:name="_Toc54734446"/>
+      <w:r>
+        <w:rPr>
+          <w:rStyle w:val="Odwoanieintensywne"/>
+        </w:rPr>
+        <w:t>analiza wymagań</w:t>
+      </w:r>
+      <w:bookmarkEnd w:id="19"/>
+    </w:p>
+    <w:p>
+      <w:pPr>
+        <w:rPr>
+          <w:rStyle w:val="Odwoanieintensywne"/>
+          <w:rFonts w:asciiTheme="majorHAnsi" w:hAnsiTheme="majorHAnsi"/>
+          <w:b w:val="0"/>
+          <w:bCs w:val="0"/>
+          <w:sz w:val="26"/>
+          <w:szCs w:val="26"/>
+        </w:rPr>
+      </w:pPr>
+    </w:p>
     <w:sectPr>
-      <w:footerReference w:type="default" r:id="rId5"/>
+      <w:footerReference w:type="default" r:id="rId7"/>
       <w:pgSz w:w="11906" w:h="16838"/>
       <w:pgMar w:top="720" w:right="720" w:bottom="720" w:left="720" w:header="708" w:footer="708" w:gutter="0"/>
       <w:cols w:space="708"/>
@@ -2711,6 +3877,31 @@
     </w:sectPr>
   </w:body>
 </w:document>
+</file>
+
+<file path=word/endnotes.xml><?xml version="1.0" encoding="utf-8"?>
+<w:endnotes xmlns:wpc="http://schemas.microsoft.com/office/word/2010/wordprocessingCanvas" xmlns:cx="http://schemas.microsoft.com/office/drawing/2014/chartex" xmlns:cx1="http://schemas.microsoft.com/office/drawing/2015/9/8/chartex" xmlns:cx2="http://schemas.microsoft.com/office/drawing/2015/10/21/chartex" xmlns:cx3="http://schemas.microsoft.com/office/drawing/2016/5/9/chartex" xmlns:cx4="http://schemas.microsoft.com/office/drawing/2016/5/10/chartex" xmlns:cx5="http://schemas.microsoft.com/office/drawing/2016/5/11/chartex" xmlns:cx6="http://schemas.microsoft.com/office/drawing/2016/5/12/chartex" xmlns:cx7="http://schemas.microsoft.com/office/drawing/2016/5/13/chartex" xmlns:cx8="http://schemas.microsoft.com/office/drawing/2016/5/14/chartex" xmlns:mc="http://schemas.openxmlformats.org/markup-compatibility/2006" xmlns:aink="http://schemas.microsoft.com/office/drawing/2016/ink" xmlns:am3d="http://schemas.microsoft.com/office/drawing/2017/model3d" xmlns:o="urn:schemas-microsoft-com:office:office" xmlns:r="http://schemas.openxmlformats.org/officeDocument/2006/relationships" xmlns:m="http://schemas.openxmlformats.org/officeDocument/2006/math" xmlns:v="urn:schemas-microsoft-com:vml" xmlns:wp14="http://schemas.microsoft.com/office/word/2010/wordprocessingDrawing" xmlns:wp="http://schemas.openxmlformats.org/drawingml/2006/wordprocessingDrawing" xmlns:w10="urn:schemas-microsoft-com:office:word" xmlns:w="http://schemas.openxmlformats.org/wordprocessingml/2006/main" xmlns:w14="http://schemas.microsoft.com/office/word/2010/wordml" xmlns:w15="http://schemas.microsoft.com/office/word/2012/wordml" xmlns:w16cid="http://schemas.microsoft.com/office/word/2016/wordml/cid" xmlns:w16se="http://schemas.microsoft.com/office/word/2015/wordml/symex" xmlns:wpg="http://schemas.microsoft.com/office/word/2010/wordprocessingGroup" xmlns:wpi="http://schemas.microsoft.com/office/word/2010/wordprocessingInk" xmlns:wne="http://schemas.microsoft.com/office/word/2006/wordml" xmlns:wps="http://schemas.microsoft.com/office/word/2010/wordprocessingShape" mc:Ignorable="w14 w15 w16se w16cid wp14">
+  <w:endnote w:type="separator" w:id="-1">
+    <w:p>
+      <w:pPr>
+        <w:spacing w:after="0" w:line="240" w:lineRule="auto"/>
+      </w:pPr>
+      <w:r>
+        <w:separator/>
+      </w:r>
+    </w:p>
+  </w:endnote>
+  <w:endnote w:type="continuationSeparator" w:id="0">
+    <w:p>
+      <w:pPr>
+        <w:spacing w:after="0" w:line="240" w:lineRule="auto"/>
+      </w:pPr>
+      <w:r>
+        <w:continuationSeparator/>
+      </w:r>
+    </w:p>
+  </w:endnote>
+</w:endnotes>
 </file>
 
 <file path=word/footer1.xml><?xml version="1.0" encoding="utf-8"?>
@@ -2856,6 +4047,31 @@
 </w:ftr>
 </file>
 
+<file path=word/footnotes.xml><?xml version="1.0" encoding="utf-8"?>
+<w:footnotes xmlns:wpc="http://schemas.microsoft.com/office/word/2010/wordprocessingCanvas" xmlns:cx="http://schemas.microsoft.com/office/drawing/2014/chartex" xmlns:cx1="http://schemas.microsoft.com/office/drawing/2015/9/8/chartex" xmlns:cx2="http://schemas.microsoft.com/office/drawing/2015/10/21/chartex" xmlns:cx3="http://schemas.microsoft.com/office/drawing/2016/5/9/chartex" xmlns:cx4="http://schemas.microsoft.com/office/drawing/2016/5/10/chartex" xmlns:cx5="http://schemas.microsoft.com/office/drawing/2016/5/11/chartex" xmlns:cx6="http://schemas.microsoft.com/office/drawing/2016/5/12/chartex" xmlns:cx7="http://schemas.microsoft.com/office/drawing/2016/5/13/chartex" xmlns:cx8="http://schemas.microsoft.com/office/drawing/2016/5/14/chartex" xmlns:mc="http://schemas.openxmlformats.org/markup-compatibility/2006" xmlns:aink="http://schemas.microsoft.com/office/drawing/2016/ink" xmlns:am3d="http://schemas.microsoft.com/office/drawing/2017/model3d" xmlns:o="urn:schemas-microsoft-com:office:office" xmlns:r="http://schemas.openxmlformats.org/officeDocument/2006/relationships" xmlns:m="http://schemas.openxmlformats.org/officeDocument/2006/math" xmlns:v="urn:schemas-microsoft-com:vml" xmlns:wp14="http://schemas.microsoft.com/office/word/2010/wordprocessingDrawing" xmlns:wp="http://schemas.openxmlformats.org/drawingml/2006/wordprocessingDrawing" xmlns:w10="urn:schemas-microsoft-com:office:word" xmlns:w="http://schemas.openxmlformats.org/wordprocessingml/2006/main" xmlns:w14="http://schemas.microsoft.com/office/word/2010/wordml" xmlns:w15="http://schemas.microsoft.com/office/word/2012/wordml" xmlns:w16cid="http://schemas.microsoft.com/office/word/2016/wordml/cid" xmlns:w16se="http://schemas.microsoft.com/office/word/2015/wordml/symex" xmlns:wpg="http://schemas.microsoft.com/office/word/2010/wordprocessingGroup" xmlns:wpi="http://schemas.microsoft.com/office/word/2010/wordprocessingInk" xmlns:wne="http://schemas.microsoft.com/office/word/2006/wordml" xmlns:wps="http://schemas.microsoft.com/office/word/2010/wordprocessingShape" mc:Ignorable="w14 w15 w16se w16cid wp14">
+  <w:footnote w:type="separator" w:id="-1">
+    <w:p>
+      <w:pPr>
+        <w:spacing w:after="0" w:line="240" w:lineRule="auto"/>
+      </w:pPr>
+      <w:r>
+        <w:separator/>
+      </w:r>
+    </w:p>
+  </w:footnote>
+  <w:footnote w:type="continuationSeparator" w:id="0">
+    <w:p>
+      <w:pPr>
+        <w:spacing w:after="0" w:line="240" w:lineRule="auto"/>
+      </w:pPr>
+      <w:r>
+        <w:continuationSeparator/>
+      </w:r>
+    </w:p>
+  </w:footnote>
+</w:footnotes>
+</file>
+
 <file path=word/numbering.xml><?xml version="1.0" encoding="utf-8"?>
 <w:numbering xmlns:wpc="http://schemas.microsoft.com/office/word/2010/wordprocessingCanvas" xmlns:cx="http://schemas.microsoft.com/office/drawing/2014/chartex" xmlns:cx1="http://schemas.microsoft.com/office/drawing/2015/9/8/chartex" xmlns:cx2="http://schemas.microsoft.com/office/drawing/2015/10/21/chartex" xmlns:cx3="http://schemas.microsoft.com/office/drawing/2016/5/9/chartex" xmlns:cx4="http://schemas.microsoft.com/office/drawing/2016/5/10/chartex" xmlns:cx5="http://schemas.microsoft.com/office/drawing/2016/5/11/chartex" xmlns:cx6="http://schemas.microsoft.com/office/drawing/2016/5/12/chartex" xmlns:cx7="http://schemas.microsoft.com/office/drawing/2016/5/13/chartex" xmlns:cx8="http://schemas.microsoft.com/office/drawing/2016/5/14/chartex" xmlns:mc="http://schemas.openxmlformats.org/markup-compatibility/2006" xmlns:aink="http://schemas.microsoft.com/office/drawing/2016/ink" xmlns:am3d="http://schemas.microsoft.com/office/drawing/2017/model3d" xmlns:o="urn:schemas-microsoft-com:office:office" xmlns:r="http://schemas.openxmlformats.org/officeDocument/2006/relationships" xmlns:m="http://schemas.openxmlformats.org/officeDocument/2006/math" xmlns:v="urn:schemas-microsoft-com:vml" xmlns:wp14="http://schemas.microsoft.com/office/word/2010/wordprocessingDrawing" xmlns:wp="http://schemas.openxmlformats.org/drawingml/2006/wordprocessingDrawing" xmlns:w10="urn:schemas-microsoft-com:office:word" xmlns:w="http://schemas.openxmlformats.org/wordprocessingml/2006/main" xmlns:w14="http://schemas.microsoft.com/office/word/2010/wordml" xmlns:w15="http://schemas.microsoft.com/office/word/2012/wordml" xmlns:w16cid="http://schemas.microsoft.com/office/word/2016/wordml/cid" xmlns:w16se="http://schemas.microsoft.com/office/word/2015/wordml/symex" xmlns:wpg="http://schemas.microsoft.com/office/word/2010/wordprocessingGroup" xmlns:wpi="http://schemas.microsoft.com/office/word/2010/wordprocessingInk" xmlns:wne="http://schemas.microsoft.com/office/word/2006/wordml" xmlns:wps="http://schemas.microsoft.com/office/word/2010/wordprocessingShape" mc:Ignorable="w14 w15 w16se w16cid wp14">
   <w:abstractNum w:abstractNumId="0" w15:restartNumberingAfterBreak="0">
@@ -2945,7 +4161,911 @@
     </w:lvl>
   </w:abstractNum>
   <w:abstractNum w:abstractNumId="1" w15:restartNumberingAfterBreak="0">
+    <w:nsid w:val="26D8689F"/>
+    <w:multiLevelType w:val="hybridMultilevel"/>
+    <w:tmpl w:val="C9DA55D4"/>
+    <w:lvl w:ilvl="0" w:tplc="04150001">
+      <w:start w:val="1"/>
+      <w:numFmt w:val="bullet"/>
+      <w:lvlText w:val=""/>
+      <w:lvlJc w:val="left"/>
+      <w:pPr>
+        <w:ind w:left="720" w:hanging="360"/>
+      </w:pPr>
+      <w:rPr>
+        <w:rFonts w:ascii="Symbol" w:hAnsi="Symbol" w:hint="default"/>
+      </w:rPr>
+    </w:lvl>
+    <w:lvl w:ilvl="1" w:tplc="04150003" w:tentative="1">
+      <w:start w:val="1"/>
+      <w:numFmt w:val="bullet"/>
+      <w:lvlText w:val="o"/>
+      <w:lvlJc w:val="left"/>
+      <w:pPr>
+        <w:ind w:left="1440" w:hanging="360"/>
+      </w:pPr>
+      <w:rPr>
+        <w:rFonts w:ascii="Courier New" w:hAnsi="Courier New" w:cs="Courier New" w:hint="default"/>
+      </w:rPr>
+    </w:lvl>
+    <w:lvl w:ilvl="2" w:tplc="04150005" w:tentative="1">
+      <w:start w:val="1"/>
+      <w:numFmt w:val="bullet"/>
+      <w:lvlText w:val=""/>
+      <w:lvlJc w:val="left"/>
+      <w:pPr>
+        <w:ind w:left="2160" w:hanging="360"/>
+      </w:pPr>
+      <w:rPr>
+        <w:rFonts w:ascii="Wingdings" w:hAnsi="Wingdings" w:hint="default"/>
+      </w:rPr>
+    </w:lvl>
+    <w:lvl w:ilvl="3" w:tplc="04150001" w:tentative="1">
+      <w:start w:val="1"/>
+      <w:numFmt w:val="bullet"/>
+      <w:lvlText w:val=""/>
+      <w:lvlJc w:val="left"/>
+      <w:pPr>
+        <w:ind w:left="2880" w:hanging="360"/>
+      </w:pPr>
+      <w:rPr>
+        <w:rFonts w:ascii="Symbol" w:hAnsi="Symbol" w:hint="default"/>
+      </w:rPr>
+    </w:lvl>
+    <w:lvl w:ilvl="4" w:tplc="04150003" w:tentative="1">
+      <w:start w:val="1"/>
+      <w:numFmt w:val="bullet"/>
+      <w:lvlText w:val="o"/>
+      <w:lvlJc w:val="left"/>
+      <w:pPr>
+        <w:ind w:left="3600" w:hanging="360"/>
+      </w:pPr>
+      <w:rPr>
+        <w:rFonts w:ascii="Courier New" w:hAnsi="Courier New" w:cs="Courier New" w:hint="default"/>
+      </w:rPr>
+    </w:lvl>
+    <w:lvl w:ilvl="5" w:tplc="04150005" w:tentative="1">
+      <w:start w:val="1"/>
+      <w:numFmt w:val="bullet"/>
+      <w:lvlText w:val=""/>
+      <w:lvlJc w:val="left"/>
+      <w:pPr>
+        <w:ind w:left="4320" w:hanging="360"/>
+      </w:pPr>
+      <w:rPr>
+        <w:rFonts w:ascii="Wingdings" w:hAnsi="Wingdings" w:hint="default"/>
+      </w:rPr>
+    </w:lvl>
+    <w:lvl w:ilvl="6" w:tplc="04150001" w:tentative="1">
+      <w:start w:val="1"/>
+      <w:numFmt w:val="bullet"/>
+      <w:lvlText w:val=""/>
+      <w:lvlJc w:val="left"/>
+      <w:pPr>
+        <w:ind w:left="5040" w:hanging="360"/>
+      </w:pPr>
+      <w:rPr>
+        <w:rFonts w:ascii="Symbol" w:hAnsi="Symbol" w:hint="default"/>
+      </w:rPr>
+    </w:lvl>
+    <w:lvl w:ilvl="7" w:tplc="04150003" w:tentative="1">
+      <w:start w:val="1"/>
+      <w:numFmt w:val="bullet"/>
+      <w:lvlText w:val="o"/>
+      <w:lvlJc w:val="left"/>
+      <w:pPr>
+        <w:ind w:left="5760" w:hanging="360"/>
+      </w:pPr>
+      <w:rPr>
+        <w:rFonts w:ascii="Courier New" w:hAnsi="Courier New" w:cs="Courier New" w:hint="default"/>
+      </w:rPr>
+    </w:lvl>
+    <w:lvl w:ilvl="8" w:tplc="04150005" w:tentative="1">
+      <w:start w:val="1"/>
+      <w:numFmt w:val="bullet"/>
+      <w:lvlText w:val=""/>
+      <w:lvlJc w:val="left"/>
+      <w:pPr>
+        <w:ind w:left="6480" w:hanging="360"/>
+      </w:pPr>
+      <w:rPr>
+        <w:rFonts w:ascii="Wingdings" w:hAnsi="Wingdings" w:hint="default"/>
+      </w:rPr>
+    </w:lvl>
+  </w:abstractNum>
+  <w:abstractNum w:abstractNumId="2" w15:restartNumberingAfterBreak="0">
+    <w:nsid w:val="2A9F5C35"/>
+    <w:multiLevelType w:val="multilevel"/>
+    <w:tmpl w:val="A1A239EE"/>
+    <w:lvl w:ilvl="0">
+      <w:start w:val="1"/>
+      <w:numFmt w:val="decimal"/>
+      <w:lvlText w:val="%1."/>
+      <w:lvlJc w:val="left"/>
+      <w:pPr>
+        <w:ind w:left="432" w:hanging="432"/>
+      </w:pPr>
+      <w:rPr>
+        <w:rFonts w:hint="default"/>
+      </w:rPr>
+    </w:lvl>
+    <w:lvl w:ilvl="1">
+      <w:start w:val="1"/>
+      <w:numFmt w:val="decimal"/>
+      <w:lvlText w:val="%1.%2."/>
+      <w:lvlJc w:val="left"/>
+      <w:pPr>
+        <w:ind w:left="2160" w:hanging="720"/>
+      </w:pPr>
+      <w:rPr>
+        <w:rFonts w:hint="default"/>
+      </w:rPr>
+    </w:lvl>
+    <w:lvl w:ilvl="2">
+      <w:start w:val="1"/>
+      <w:numFmt w:val="decimal"/>
+      <w:lvlText w:val="%1.%2.%3."/>
+      <w:lvlJc w:val="left"/>
+      <w:pPr>
+        <w:ind w:left="3600" w:hanging="720"/>
+      </w:pPr>
+      <w:rPr>
+        <w:rFonts w:hint="default"/>
+      </w:rPr>
+    </w:lvl>
+    <w:lvl w:ilvl="3">
+      <w:start w:val="1"/>
+      <w:numFmt w:val="decimal"/>
+      <w:lvlText w:val="%1.%2.%3.%4."/>
+      <w:lvlJc w:val="left"/>
+      <w:pPr>
+        <w:ind w:left="5400" w:hanging="1080"/>
+      </w:pPr>
+      <w:rPr>
+        <w:rFonts w:hint="default"/>
+      </w:rPr>
+    </w:lvl>
+    <w:lvl w:ilvl="4">
+      <w:start w:val="1"/>
+      <w:numFmt w:val="decimal"/>
+      <w:lvlText w:val="%1.%2.%3.%4.%5."/>
+      <w:lvlJc w:val="left"/>
+      <w:pPr>
+        <w:ind w:left="6840" w:hanging="1080"/>
+      </w:pPr>
+      <w:rPr>
+        <w:rFonts w:hint="default"/>
+      </w:rPr>
+    </w:lvl>
+    <w:lvl w:ilvl="5">
+      <w:start w:val="1"/>
+      <w:numFmt w:val="decimal"/>
+      <w:lvlText w:val="%1.%2.%3.%4.%5.%6."/>
+      <w:lvlJc w:val="left"/>
+      <w:pPr>
+        <w:ind w:left="8640" w:hanging="1440"/>
+      </w:pPr>
+      <w:rPr>
+        <w:rFonts w:hint="default"/>
+      </w:rPr>
+    </w:lvl>
+    <w:lvl w:ilvl="6">
+      <w:start w:val="1"/>
+      <w:numFmt w:val="decimal"/>
+      <w:lvlText w:val="%1.%2.%3.%4.%5.%6.%7."/>
+      <w:lvlJc w:val="left"/>
+      <w:pPr>
+        <w:ind w:left="10080" w:hanging="1440"/>
+      </w:pPr>
+      <w:rPr>
+        <w:rFonts w:hint="default"/>
+      </w:rPr>
+    </w:lvl>
+    <w:lvl w:ilvl="7">
+      <w:start w:val="1"/>
+      <w:numFmt w:val="decimal"/>
+      <w:lvlText w:val="%1.%2.%3.%4.%5.%6.%7.%8."/>
+      <w:lvlJc w:val="left"/>
+      <w:pPr>
+        <w:ind w:left="11880" w:hanging="1800"/>
+      </w:pPr>
+      <w:rPr>
+        <w:rFonts w:hint="default"/>
+      </w:rPr>
+    </w:lvl>
+    <w:lvl w:ilvl="8">
+      <w:start w:val="1"/>
+      <w:numFmt w:val="decimal"/>
+      <w:lvlText w:val="%1.%2.%3.%4.%5.%6.%7.%8.%9."/>
+      <w:lvlJc w:val="left"/>
+      <w:pPr>
+        <w:ind w:left="13320" w:hanging="1800"/>
+      </w:pPr>
+      <w:rPr>
+        <w:rFonts w:hint="default"/>
+      </w:rPr>
+    </w:lvl>
+  </w:abstractNum>
+  <w:abstractNum w:abstractNumId="3" w15:restartNumberingAfterBreak="0">
+    <w:nsid w:val="2AC32EEA"/>
+    <w:multiLevelType w:val="multilevel"/>
+    <w:tmpl w:val="A75AA7F6"/>
+    <w:lvl w:ilvl="0">
+      <w:start w:val="4"/>
+      <w:numFmt w:val="decimal"/>
+      <w:lvlText w:val="%1."/>
+      <w:lvlJc w:val="left"/>
+      <w:pPr>
+        <w:ind w:left="1848" w:hanging="432"/>
+      </w:pPr>
+      <w:rPr>
+        <w:rFonts w:hint="default"/>
+      </w:rPr>
+    </w:lvl>
+    <w:lvl w:ilvl="1">
+      <w:start w:val="1"/>
+      <w:numFmt w:val="decimal"/>
+      <w:lvlText w:val="%1.%2."/>
+      <w:lvlJc w:val="left"/>
+      <w:pPr>
+        <w:ind w:left="3576" w:hanging="720"/>
+      </w:pPr>
+      <w:rPr>
+        <w:rFonts w:hint="default"/>
+      </w:rPr>
+    </w:lvl>
+    <w:lvl w:ilvl="2">
+      <w:start w:val="1"/>
+      <w:numFmt w:val="decimal"/>
+      <w:lvlText w:val="%1.%2.%3."/>
+      <w:lvlJc w:val="left"/>
+      <w:pPr>
+        <w:ind w:left="5016" w:hanging="720"/>
+      </w:pPr>
+      <w:rPr>
+        <w:rFonts w:hint="default"/>
+      </w:rPr>
+    </w:lvl>
+    <w:lvl w:ilvl="3">
+      <w:start w:val="1"/>
+      <w:numFmt w:val="decimal"/>
+      <w:lvlText w:val="%1.%2.%3.%4."/>
+      <w:lvlJc w:val="left"/>
+      <w:pPr>
+        <w:ind w:left="6816" w:hanging="1080"/>
+      </w:pPr>
+      <w:rPr>
+        <w:rFonts w:hint="default"/>
+      </w:rPr>
+    </w:lvl>
+    <w:lvl w:ilvl="4">
+      <w:start w:val="1"/>
+      <w:numFmt w:val="decimal"/>
+      <w:lvlText w:val="%1.%2.%3.%4.%5."/>
+      <w:lvlJc w:val="left"/>
+      <w:pPr>
+        <w:ind w:left="8256" w:hanging="1080"/>
+      </w:pPr>
+      <w:rPr>
+        <w:rFonts w:hint="default"/>
+      </w:rPr>
+    </w:lvl>
+    <w:lvl w:ilvl="5">
+      <w:start w:val="1"/>
+      <w:numFmt w:val="decimal"/>
+      <w:lvlText w:val="%1.%2.%3.%4.%5.%6."/>
+      <w:lvlJc w:val="left"/>
+      <w:pPr>
+        <w:ind w:left="10056" w:hanging="1440"/>
+      </w:pPr>
+      <w:rPr>
+        <w:rFonts w:hint="default"/>
+      </w:rPr>
+    </w:lvl>
+    <w:lvl w:ilvl="6">
+      <w:start w:val="1"/>
+      <w:numFmt w:val="decimal"/>
+      <w:lvlText w:val="%1.%2.%3.%4.%5.%6.%7."/>
+      <w:lvlJc w:val="left"/>
+      <w:pPr>
+        <w:ind w:left="11496" w:hanging="1440"/>
+      </w:pPr>
+      <w:rPr>
+        <w:rFonts w:hint="default"/>
+      </w:rPr>
+    </w:lvl>
+    <w:lvl w:ilvl="7">
+      <w:start w:val="1"/>
+      <w:numFmt w:val="decimal"/>
+      <w:lvlText w:val="%1.%2.%3.%4.%5.%6.%7.%8."/>
+      <w:lvlJc w:val="left"/>
+      <w:pPr>
+        <w:ind w:left="13296" w:hanging="1800"/>
+      </w:pPr>
+      <w:rPr>
+        <w:rFonts w:hint="default"/>
+      </w:rPr>
+    </w:lvl>
+    <w:lvl w:ilvl="8">
+      <w:start w:val="1"/>
+      <w:numFmt w:val="decimal"/>
+      <w:lvlText w:val="%1.%2.%3.%4.%5.%6.%7.%8.%9."/>
+      <w:lvlJc w:val="left"/>
+      <w:pPr>
+        <w:ind w:left="14736" w:hanging="1800"/>
+      </w:pPr>
+      <w:rPr>
+        <w:rFonts w:hint="default"/>
+      </w:rPr>
+    </w:lvl>
+  </w:abstractNum>
+  <w:abstractNum w:abstractNumId="4" w15:restartNumberingAfterBreak="0">
     <w:nsid w:val="34C93E82"/>
+    <w:multiLevelType w:val="multilevel"/>
+    <w:tmpl w:val="A1A239EE"/>
+    <w:lvl w:ilvl="0">
+      <w:start w:val="1"/>
+      <w:numFmt w:val="decimal"/>
+      <w:lvlText w:val="%1."/>
+      <w:lvlJc w:val="left"/>
+      <w:pPr>
+        <w:ind w:left="432" w:hanging="432"/>
+      </w:pPr>
+      <w:rPr>
+        <w:rFonts w:hint="default"/>
+      </w:rPr>
+    </w:lvl>
+    <w:lvl w:ilvl="1">
+      <w:start w:val="1"/>
+      <w:numFmt w:val="decimal"/>
+      <w:lvlText w:val="%1.%2."/>
+      <w:lvlJc w:val="left"/>
+      <w:pPr>
+        <w:ind w:left="2160" w:hanging="720"/>
+      </w:pPr>
+      <w:rPr>
+        <w:rFonts w:hint="default"/>
+      </w:rPr>
+    </w:lvl>
+    <w:lvl w:ilvl="2">
+      <w:start w:val="1"/>
+      <w:numFmt w:val="decimal"/>
+      <w:lvlText w:val="%1.%2.%3."/>
+      <w:lvlJc w:val="left"/>
+      <w:pPr>
+        <w:ind w:left="3600" w:hanging="720"/>
+      </w:pPr>
+      <w:rPr>
+        <w:rFonts w:hint="default"/>
+      </w:rPr>
+    </w:lvl>
+    <w:lvl w:ilvl="3">
+      <w:start w:val="1"/>
+      <w:numFmt w:val="decimal"/>
+      <w:lvlText w:val="%1.%2.%3.%4."/>
+      <w:lvlJc w:val="left"/>
+      <w:pPr>
+        <w:ind w:left="5400" w:hanging="1080"/>
+      </w:pPr>
+      <w:rPr>
+        <w:rFonts w:hint="default"/>
+      </w:rPr>
+    </w:lvl>
+    <w:lvl w:ilvl="4">
+      <w:start w:val="1"/>
+      <w:numFmt w:val="decimal"/>
+      <w:lvlText w:val="%1.%2.%3.%4.%5."/>
+      <w:lvlJc w:val="left"/>
+      <w:pPr>
+        <w:ind w:left="6840" w:hanging="1080"/>
+      </w:pPr>
+      <w:rPr>
+        <w:rFonts w:hint="default"/>
+      </w:rPr>
+    </w:lvl>
+    <w:lvl w:ilvl="5">
+      <w:start w:val="1"/>
+      <w:numFmt w:val="decimal"/>
+      <w:lvlText w:val="%1.%2.%3.%4.%5.%6."/>
+      <w:lvlJc w:val="left"/>
+      <w:pPr>
+        <w:ind w:left="8640" w:hanging="1440"/>
+      </w:pPr>
+      <w:rPr>
+        <w:rFonts w:hint="default"/>
+      </w:rPr>
+    </w:lvl>
+    <w:lvl w:ilvl="6">
+      <w:start w:val="1"/>
+      <w:numFmt w:val="decimal"/>
+      <w:lvlText w:val="%1.%2.%3.%4.%5.%6.%7."/>
+      <w:lvlJc w:val="left"/>
+      <w:pPr>
+        <w:ind w:left="10080" w:hanging="1440"/>
+      </w:pPr>
+      <w:rPr>
+        <w:rFonts w:hint="default"/>
+      </w:rPr>
+    </w:lvl>
+    <w:lvl w:ilvl="7">
+      <w:start w:val="1"/>
+      <w:numFmt w:val="decimal"/>
+      <w:lvlText w:val="%1.%2.%3.%4.%5.%6.%7.%8."/>
+      <w:lvlJc w:val="left"/>
+      <w:pPr>
+        <w:ind w:left="11880" w:hanging="1800"/>
+      </w:pPr>
+      <w:rPr>
+        <w:rFonts w:hint="default"/>
+      </w:rPr>
+    </w:lvl>
+    <w:lvl w:ilvl="8">
+      <w:start w:val="1"/>
+      <w:numFmt w:val="decimal"/>
+      <w:lvlText w:val="%1.%2.%3.%4.%5.%6.%7.%8.%9."/>
+      <w:lvlJc w:val="left"/>
+      <w:pPr>
+        <w:ind w:left="13320" w:hanging="1800"/>
+      </w:pPr>
+      <w:rPr>
+        <w:rFonts w:hint="default"/>
+      </w:rPr>
+    </w:lvl>
+  </w:abstractNum>
+  <w:abstractNum w:abstractNumId="5" w15:restartNumberingAfterBreak="0">
+    <w:nsid w:val="3E1D2A1F"/>
+    <w:multiLevelType w:val="multilevel"/>
+    <w:tmpl w:val="A1A239EE"/>
+    <w:lvl w:ilvl="0">
+      <w:start w:val="1"/>
+      <w:numFmt w:val="decimal"/>
+      <w:lvlText w:val="%1."/>
+      <w:lvlJc w:val="left"/>
+      <w:pPr>
+        <w:ind w:left="432" w:hanging="432"/>
+      </w:pPr>
+      <w:rPr>
+        <w:rFonts w:hint="default"/>
+      </w:rPr>
+    </w:lvl>
+    <w:lvl w:ilvl="1">
+      <w:start w:val="1"/>
+      <w:numFmt w:val="decimal"/>
+      <w:lvlText w:val="%1.%2."/>
+      <w:lvlJc w:val="left"/>
+      <w:pPr>
+        <w:ind w:left="2160" w:hanging="720"/>
+      </w:pPr>
+      <w:rPr>
+        <w:rFonts w:hint="default"/>
+      </w:rPr>
+    </w:lvl>
+    <w:lvl w:ilvl="2">
+      <w:start w:val="1"/>
+      <w:numFmt w:val="decimal"/>
+      <w:lvlText w:val="%1.%2.%3."/>
+      <w:lvlJc w:val="left"/>
+      <w:pPr>
+        <w:ind w:left="3600" w:hanging="720"/>
+      </w:pPr>
+      <w:rPr>
+        <w:rFonts w:hint="default"/>
+      </w:rPr>
+    </w:lvl>
+    <w:lvl w:ilvl="3">
+      <w:start w:val="1"/>
+      <w:numFmt w:val="decimal"/>
+      <w:lvlText w:val="%1.%2.%3.%4."/>
+      <w:lvlJc w:val="left"/>
+      <w:pPr>
+        <w:ind w:left="5400" w:hanging="1080"/>
+      </w:pPr>
+      <w:rPr>
+        <w:rFonts w:hint="default"/>
+      </w:rPr>
+    </w:lvl>
+    <w:lvl w:ilvl="4">
+      <w:start w:val="1"/>
+      <w:numFmt w:val="decimal"/>
+      <w:lvlText w:val="%1.%2.%3.%4.%5."/>
+      <w:lvlJc w:val="left"/>
+      <w:pPr>
+        <w:ind w:left="6840" w:hanging="1080"/>
+      </w:pPr>
+      <w:rPr>
+        <w:rFonts w:hint="default"/>
+      </w:rPr>
+    </w:lvl>
+    <w:lvl w:ilvl="5">
+      <w:start w:val="1"/>
+      <w:numFmt w:val="decimal"/>
+      <w:lvlText w:val="%1.%2.%3.%4.%5.%6."/>
+      <w:lvlJc w:val="left"/>
+      <w:pPr>
+        <w:ind w:left="8640" w:hanging="1440"/>
+      </w:pPr>
+      <w:rPr>
+        <w:rFonts w:hint="default"/>
+      </w:rPr>
+    </w:lvl>
+    <w:lvl w:ilvl="6">
+      <w:start w:val="1"/>
+      <w:numFmt w:val="decimal"/>
+      <w:lvlText w:val="%1.%2.%3.%4.%5.%6.%7."/>
+      <w:lvlJc w:val="left"/>
+      <w:pPr>
+        <w:ind w:left="10080" w:hanging="1440"/>
+      </w:pPr>
+      <w:rPr>
+        <w:rFonts w:hint="default"/>
+      </w:rPr>
+    </w:lvl>
+    <w:lvl w:ilvl="7">
+      <w:start w:val="1"/>
+      <w:numFmt w:val="decimal"/>
+      <w:lvlText w:val="%1.%2.%3.%4.%5.%6.%7.%8."/>
+      <w:lvlJc w:val="left"/>
+      <w:pPr>
+        <w:ind w:left="11880" w:hanging="1800"/>
+      </w:pPr>
+      <w:rPr>
+        <w:rFonts w:hint="default"/>
+      </w:rPr>
+    </w:lvl>
+    <w:lvl w:ilvl="8">
+      <w:start w:val="1"/>
+      <w:numFmt w:val="decimal"/>
+      <w:lvlText w:val="%1.%2.%3.%4.%5.%6.%7.%8.%9."/>
+      <w:lvlJc w:val="left"/>
+      <w:pPr>
+        <w:ind w:left="13320" w:hanging="1800"/>
+      </w:pPr>
+      <w:rPr>
+        <w:rFonts w:hint="default"/>
+      </w:rPr>
+    </w:lvl>
+  </w:abstractNum>
+  <w:abstractNum w:abstractNumId="6" w15:restartNumberingAfterBreak="0">
+    <w:nsid w:val="521C3953"/>
+    <w:multiLevelType w:val="multilevel"/>
+    <w:tmpl w:val="5E3ED28A"/>
+    <w:lvl w:ilvl="0">
+      <w:start w:val="3"/>
+      <w:numFmt w:val="decimal"/>
+      <w:lvlText w:val="%1."/>
+      <w:lvlJc w:val="left"/>
+      <w:pPr>
+        <w:ind w:left="432" w:hanging="432"/>
+      </w:pPr>
+      <w:rPr>
+        <w:rFonts w:hint="default"/>
+      </w:rPr>
+    </w:lvl>
+    <w:lvl w:ilvl="1">
+      <w:start w:val="4"/>
+      <w:numFmt w:val="decimal"/>
+      <w:lvlText w:val="%1.%2."/>
+      <w:lvlJc w:val="left"/>
+      <w:pPr>
+        <w:ind w:left="2160" w:hanging="720"/>
+      </w:pPr>
+      <w:rPr>
+        <w:rFonts w:hint="default"/>
+      </w:rPr>
+    </w:lvl>
+    <w:lvl w:ilvl="2">
+      <w:start w:val="1"/>
+      <w:numFmt w:val="decimal"/>
+      <w:lvlText w:val="%1.%2.%3."/>
+      <w:lvlJc w:val="left"/>
+      <w:pPr>
+        <w:ind w:left="3600" w:hanging="720"/>
+      </w:pPr>
+      <w:rPr>
+        <w:rFonts w:hint="default"/>
+      </w:rPr>
+    </w:lvl>
+    <w:lvl w:ilvl="3">
+      <w:start w:val="1"/>
+      <w:numFmt w:val="decimal"/>
+      <w:lvlText w:val="%1.%2.%3.%4."/>
+      <w:lvlJc w:val="left"/>
+      <w:pPr>
+        <w:ind w:left="5400" w:hanging="1080"/>
+      </w:pPr>
+      <w:rPr>
+        <w:rFonts w:hint="default"/>
+      </w:rPr>
+    </w:lvl>
+    <w:lvl w:ilvl="4">
+      <w:start w:val="1"/>
+      <w:numFmt w:val="decimal"/>
+      <w:lvlText w:val="%1.%2.%3.%4.%5."/>
+      <w:lvlJc w:val="left"/>
+      <w:pPr>
+        <w:ind w:left="6840" w:hanging="1080"/>
+      </w:pPr>
+      <w:rPr>
+        <w:rFonts w:hint="default"/>
+      </w:rPr>
+    </w:lvl>
+    <w:lvl w:ilvl="5">
+      <w:start w:val="1"/>
+      <w:numFmt w:val="decimal"/>
+      <w:lvlText w:val="%1.%2.%3.%4.%5.%6."/>
+      <w:lvlJc w:val="left"/>
+      <w:pPr>
+        <w:ind w:left="8640" w:hanging="1440"/>
+      </w:pPr>
+      <w:rPr>
+        <w:rFonts w:hint="default"/>
+      </w:rPr>
+    </w:lvl>
+    <w:lvl w:ilvl="6">
+      <w:start w:val="1"/>
+      <w:numFmt w:val="decimal"/>
+      <w:lvlText w:val="%1.%2.%3.%4.%5.%6.%7."/>
+      <w:lvlJc w:val="left"/>
+      <w:pPr>
+        <w:ind w:left="10080" w:hanging="1440"/>
+      </w:pPr>
+      <w:rPr>
+        <w:rFonts w:hint="default"/>
+      </w:rPr>
+    </w:lvl>
+    <w:lvl w:ilvl="7">
+      <w:start w:val="1"/>
+      <w:numFmt w:val="decimal"/>
+      <w:lvlText w:val="%1.%2.%3.%4.%5.%6.%7.%8."/>
+      <w:lvlJc w:val="left"/>
+      <w:pPr>
+        <w:ind w:left="11880" w:hanging="1800"/>
+      </w:pPr>
+      <w:rPr>
+        <w:rFonts w:hint="default"/>
+      </w:rPr>
+    </w:lvl>
+    <w:lvl w:ilvl="8">
+      <w:start w:val="1"/>
+      <w:numFmt w:val="decimal"/>
+      <w:lvlText w:val="%1.%2.%3.%4.%5.%6.%7.%8.%9."/>
+      <w:lvlJc w:val="left"/>
+      <w:pPr>
+        <w:ind w:left="13320" w:hanging="1800"/>
+      </w:pPr>
+      <w:rPr>
+        <w:rFonts w:hint="default"/>
+      </w:rPr>
+    </w:lvl>
+  </w:abstractNum>
+  <w:abstractNum w:abstractNumId="7" w15:restartNumberingAfterBreak="0">
+    <w:nsid w:val="5B173BB6"/>
+    <w:multiLevelType w:val="multilevel"/>
+    <w:tmpl w:val="A1A239EE"/>
+    <w:lvl w:ilvl="0">
+      <w:start w:val="1"/>
+      <w:numFmt w:val="decimal"/>
+      <w:lvlText w:val="%1."/>
+      <w:lvlJc w:val="left"/>
+      <w:pPr>
+        <w:ind w:left="432" w:hanging="432"/>
+      </w:pPr>
+      <w:rPr>
+        <w:rFonts w:hint="default"/>
+      </w:rPr>
+    </w:lvl>
+    <w:lvl w:ilvl="1">
+      <w:start w:val="1"/>
+      <w:numFmt w:val="decimal"/>
+      <w:lvlText w:val="%1.%2."/>
+      <w:lvlJc w:val="left"/>
+      <w:pPr>
+        <w:ind w:left="2160" w:hanging="720"/>
+      </w:pPr>
+      <w:rPr>
+        <w:rFonts w:hint="default"/>
+      </w:rPr>
+    </w:lvl>
+    <w:lvl w:ilvl="2">
+      <w:start w:val="1"/>
+      <w:numFmt w:val="decimal"/>
+      <w:lvlText w:val="%1.%2.%3."/>
+      <w:lvlJc w:val="left"/>
+      <w:pPr>
+        <w:ind w:left="3600" w:hanging="720"/>
+      </w:pPr>
+      <w:rPr>
+        <w:rFonts w:hint="default"/>
+      </w:rPr>
+    </w:lvl>
+    <w:lvl w:ilvl="3">
+      <w:start w:val="1"/>
+      <w:numFmt w:val="decimal"/>
+      <w:lvlText w:val="%1.%2.%3.%4."/>
+      <w:lvlJc w:val="left"/>
+      <w:pPr>
+        <w:ind w:left="5400" w:hanging="1080"/>
+      </w:pPr>
+      <w:rPr>
+        <w:rFonts w:hint="default"/>
+      </w:rPr>
+    </w:lvl>
+    <w:lvl w:ilvl="4">
+      <w:start w:val="1"/>
+      <w:numFmt w:val="decimal"/>
+      <w:lvlText w:val="%1.%2.%3.%4.%5."/>
+      <w:lvlJc w:val="left"/>
+      <w:pPr>
+        <w:ind w:left="6840" w:hanging="1080"/>
+      </w:pPr>
+      <w:rPr>
+        <w:rFonts w:hint="default"/>
+      </w:rPr>
+    </w:lvl>
+    <w:lvl w:ilvl="5">
+      <w:start w:val="1"/>
+      <w:numFmt w:val="decimal"/>
+      <w:lvlText w:val="%1.%2.%3.%4.%5.%6."/>
+      <w:lvlJc w:val="left"/>
+      <w:pPr>
+        <w:ind w:left="8640" w:hanging="1440"/>
+      </w:pPr>
+      <w:rPr>
+        <w:rFonts w:hint="default"/>
+      </w:rPr>
+    </w:lvl>
+    <w:lvl w:ilvl="6">
+      <w:start w:val="1"/>
+      <w:numFmt w:val="decimal"/>
+      <w:lvlText w:val="%1.%2.%3.%4.%5.%6.%7."/>
+      <w:lvlJc w:val="left"/>
+      <w:pPr>
+        <w:ind w:left="10080" w:hanging="1440"/>
+      </w:pPr>
+      <w:rPr>
+        <w:rFonts w:hint="default"/>
+      </w:rPr>
+    </w:lvl>
+    <w:lvl w:ilvl="7">
+      <w:start w:val="1"/>
+      <w:numFmt w:val="decimal"/>
+      <w:lvlText w:val="%1.%2.%3.%4.%5.%6.%7.%8."/>
+      <w:lvlJc w:val="left"/>
+      <w:pPr>
+        <w:ind w:left="11880" w:hanging="1800"/>
+      </w:pPr>
+      <w:rPr>
+        <w:rFonts w:hint="default"/>
+      </w:rPr>
+    </w:lvl>
+    <w:lvl w:ilvl="8">
+      <w:start w:val="1"/>
+      <w:numFmt w:val="decimal"/>
+      <w:lvlText w:val="%1.%2.%3.%4.%5.%6.%7.%8.%9."/>
+      <w:lvlJc w:val="left"/>
+      <w:pPr>
+        <w:ind w:left="13320" w:hanging="1800"/>
+      </w:pPr>
+      <w:rPr>
+        <w:rFonts w:hint="default"/>
+      </w:rPr>
+    </w:lvl>
+  </w:abstractNum>
+  <w:abstractNum w:abstractNumId="8" w15:restartNumberingAfterBreak="0">
+    <w:nsid w:val="5CA20867"/>
+    <w:multiLevelType w:val="hybridMultilevel"/>
+    <w:tmpl w:val="FD2E5540"/>
+    <w:lvl w:ilvl="0" w:tplc="04150001">
+      <w:start w:val="1"/>
+      <w:numFmt w:val="bullet"/>
+      <w:lvlText w:val=""/>
+      <w:lvlJc w:val="left"/>
+      <w:pPr>
+        <w:ind w:left="720" w:hanging="360"/>
+      </w:pPr>
+      <w:rPr>
+        <w:rFonts w:ascii="Symbol" w:hAnsi="Symbol" w:hint="default"/>
+      </w:rPr>
+    </w:lvl>
+    <w:lvl w:ilvl="1" w:tplc="04150003" w:tentative="1">
+      <w:start w:val="1"/>
+      <w:numFmt w:val="bullet"/>
+      <w:lvlText w:val="o"/>
+      <w:lvlJc w:val="left"/>
+      <w:pPr>
+        <w:ind w:left="1440" w:hanging="360"/>
+      </w:pPr>
+      <w:rPr>
+        <w:rFonts w:ascii="Courier New" w:hAnsi="Courier New" w:cs="Courier New" w:hint="default"/>
+      </w:rPr>
+    </w:lvl>
+    <w:lvl w:ilvl="2" w:tplc="04150005" w:tentative="1">
+      <w:start w:val="1"/>
+      <w:numFmt w:val="bullet"/>
+      <w:lvlText w:val=""/>
+      <w:lvlJc w:val="left"/>
+      <w:pPr>
+        <w:ind w:left="2160" w:hanging="360"/>
+      </w:pPr>
+      <w:rPr>
+        <w:rFonts w:ascii="Wingdings" w:hAnsi="Wingdings" w:hint="default"/>
+      </w:rPr>
+    </w:lvl>
+    <w:lvl w:ilvl="3" w:tplc="04150001" w:tentative="1">
+      <w:start w:val="1"/>
+      <w:numFmt w:val="bullet"/>
+      <w:lvlText w:val=""/>
+      <w:lvlJc w:val="left"/>
+      <w:pPr>
+        <w:ind w:left="2880" w:hanging="360"/>
+      </w:pPr>
+      <w:rPr>
+        <w:rFonts w:ascii="Symbol" w:hAnsi="Symbol" w:hint="default"/>
+      </w:rPr>
+    </w:lvl>
+    <w:lvl w:ilvl="4" w:tplc="04150003" w:tentative="1">
+      <w:start w:val="1"/>
+      <w:numFmt w:val="bullet"/>
+      <w:lvlText w:val="o"/>
+      <w:lvlJc w:val="left"/>
+      <w:pPr>
+        <w:ind w:left="3600" w:hanging="360"/>
+      </w:pPr>
+      <w:rPr>
+        <w:rFonts w:ascii="Courier New" w:hAnsi="Courier New" w:cs="Courier New" w:hint="default"/>
+      </w:rPr>
+    </w:lvl>
+    <w:lvl w:ilvl="5" w:tplc="04150005" w:tentative="1">
+      <w:start w:val="1"/>
+      <w:numFmt w:val="bullet"/>
+      <w:lvlText w:val=""/>
+      <w:lvlJc w:val="left"/>
+      <w:pPr>
+        <w:ind w:left="4320" w:hanging="360"/>
+      </w:pPr>
+      <w:rPr>
+        <w:rFonts w:ascii="Wingdings" w:hAnsi="Wingdings" w:hint="default"/>
+      </w:rPr>
+    </w:lvl>
+    <w:lvl w:ilvl="6" w:tplc="04150001" w:tentative="1">
+      <w:start w:val="1"/>
+      <w:numFmt w:val="bullet"/>
+      <w:lvlText w:val=""/>
+      <w:lvlJc w:val="left"/>
+      <w:pPr>
+        <w:ind w:left="5040" w:hanging="360"/>
+      </w:pPr>
+      <w:rPr>
+        <w:rFonts w:ascii="Symbol" w:hAnsi="Symbol" w:hint="default"/>
+      </w:rPr>
+    </w:lvl>
+    <w:lvl w:ilvl="7" w:tplc="04150003" w:tentative="1">
+      <w:start w:val="1"/>
+      <w:numFmt w:val="bullet"/>
+      <w:lvlText w:val="o"/>
+      <w:lvlJc w:val="left"/>
+      <w:pPr>
+        <w:ind w:left="5760" w:hanging="360"/>
+      </w:pPr>
+      <w:rPr>
+        <w:rFonts w:ascii="Courier New" w:hAnsi="Courier New" w:cs="Courier New" w:hint="default"/>
+      </w:rPr>
+    </w:lvl>
+    <w:lvl w:ilvl="8" w:tplc="04150005" w:tentative="1">
+      <w:start w:val="1"/>
+      <w:numFmt w:val="bullet"/>
+      <w:lvlText w:val=""/>
+      <w:lvlJc w:val="left"/>
+      <w:pPr>
+        <w:ind w:left="6480" w:hanging="360"/>
+      </w:pPr>
+      <w:rPr>
+        <w:rFonts w:ascii="Wingdings" w:hAnsi="Wingdings" w:hint="default"/>
+      </w:rPr>
+    </w:lvl>
+  </w:abstractNum>
+  <w:abstractNum w:abstractNumId="9" w15:restartNumberingAfterBreak="0">
+    <w:nsid w:val="644B57A3"/>
     <w:multiLevelType w:val="multilevel"/>
     <w:tmpl w:val="A1A239EE"/>
     <w:lvl w:ilvl="0">
@@ -3061,7 +5181,31 @@
     <w:abstractNumId w:val="0"/>
   </w:num>
   <w:num w:numId="2">
+    <w:abstractNumId w:val="4"/>
+  </w:num>
+  <w:num w:numId="3">
+    <w:abstractNumId w:val="8"/>
+  </w:num>
+  <w:num w:numId="4">
     <w:abstractNumId w:val="1"/>
+  </w:num>
+  <w:num w:numId="5">
+    <w:abstractNumId w:val="5"/>
+  </w:num>
+  <w:num w:numId="6">
+    <w:abstractNumId w:val="9"/>
+  </w:num>
+  <w:num w:numId="7">
+    <w:abstractNumId w:val="6"/>
+  </w:num>
+  <w:num w:numId="8">
+    <w:abstractNumId w:val="2"/>
+  </w:num>
+  <w:num w:numId="9">
+    <w:abstractNumId w:val="3"/>
+  </w:num>
+  <w:num w:numId="10">
+    <w:abstractNumId w:val="7"/>
   </w:num>
 </w:numbering>
 </file>
@@ -3189,6 +5333,7 @@
     <w:lsdException w:name="HTML Sample" w:semiHidden="1" w:unhideWhenUsed="1"/>
     <w:lsdException w:name="HTML Typewriter" w:semiHidden="1" w:unhideWhenUsed="1"/>
     <w:lsdException w:name="HTML Variable" w:semiHidden="1" w:unhideWhenUsed="1"/>
+    <w:lsdException w:name="Normal Table" w:semiHidden="1" w:unhideWhenUsed="1"/>
     <w:lsdException w:name="annotation subject" w:semiHidden="1" w:unhideWhenUsed="1"/>
     <w:lsdException w:name="No List" w:semiHidden="1" w:unhideWhenUsed="1"/>
     <w:lsdException w:name="Outline List 1" w:semiHidden="1" w:unhideWhenUsed="1"/>
@@ -3235,8 +5380,10 @@
     <w:lsdException w:name="Table Subtle 2" w:semiHidden="1" w:unhideWhenUsed="1"/>
     <w:lsdException w:name="Table Web 1" w:semiHidden="1" w:unhideWhenUsed="1"/>
     <w:lsdException w:name="Table Web 2" w:semiHidden="1" w:unhideWhenUsed="1"/>
+    <w:lsdException w:name="Table Web 3" w:semiHidden="1" w:unhideWhenUsed="1"/>
     <w:lsdException w:name="Balloon Text" w:semiHidden="1" w:unhideWhenUsed="1"/>
     <w:lsdException w:name="Table Grid" w:uiPriority="59"/>
+    <w:lsdException w:name="Table Theme" w:semiHidden="1" w:unhideWhenUsed="1"/>
     <w:lsdException w:name="Placeholder Text" w:semiHidden="1"/>
     <w:lsdException w:name="No Spacing" w:uiPriority="1" w:qFormat="1"/>
     <w:lsdException w:name="Light Shading" w:uiPriority="60"/>
@@ -3696,6 +5843,34 @@
       <w:u w:val="single"/>
     </w:rPr>
   </w:style>
+  <w:style w:type="paragraph" w:styleId="Akapitzlist">
+    <w:name w:val="List Paragraph"/>
+    <w:basedOn w:val="Normalny"/>
+    <w:uiPriority w:val="34"/>
+    <w:qFormat/>
+    <w:rsid w:val="00974700"/>
+    <w:pPr>
+      <w:ind w:left="720"/>
+      <w:contextualSpacing/>
+    </w:pPr>
+    <w:rPr>
+      <w:rFonts w:eastAsiaTheme="minorHAnsi"/>
+    </w:rPr>
+  </w:style>
+  <w:style w:type="character" w:styleId="Odwoanieintensywne">
+    <w:name w:val="Intense Reference"/>
+    <w:basedOn w:val="Domylnaczcionkaakapitu"/>
+    <w:uiPriority w:val="32"/>
+    <w:qFormat/>
+    <w:rsid w:val="00711EEA"/>
+    <w:rPr>
+      <w:b/>
+      <w:bCs/>
+      <w:smallCaps/>
+      <w:color w:val="4F81BD" w:themeColor="accent1"/>
+      <w:spacing w:val="5"/>
+    </w:rPr>
+  </w:style>
 </w:styles>
 </file>
 

</xml_diff>